<commit_message>
preparing for new version
</commit_message>
<xml_diff>
--- a/QtRptDesigner/ReadmeQtRptDesigner.docx
+++ b/QtRptDesigner/ReadmeQtRptDesigner.docx
@@ -18,7 +18,7 @@
           <w:noProof/>
           <w:sz w:val="40"/>
           <w:szCs w:val="40"/>
-          <w:lang w:eastAsia="ru-RU"/>
+          <w:lang w:val="en-US"/>
         </w:rPr>
         <w:drawing>
           <wp:anchor distT="0" distB="0" distL="114300" distR="114300" simplePos="0" relativeHeight="251658240" behindDoc="0" locked="0" layoutInCell="1" allowOverlap="1" wp14:anchorId="397CF301" wp14:editId="0983312D">
@@ -172,21 +172,21 @@
           <w:rStyle w:val="a6"/>
           <w:lang w:val="en-US"/>
         </w:rPr>
+        <w:t>1</w:t>
+      </w:r>
+      <w:r>
+        <w:rPr>
+          <w:rStyle w:val="a6"/>
+          <w:lang w:val="en-US"/>
+        </w:rPr>
+        <w:t>.</w:t>
+      </w:r>
+      <w:r>
+        <w:rPr>
+          <w:rStyle w:val="a6"/>
+          <w:lang w:val="en-US"/>
+        </w:rPr>
         <w:t>0</w:t>
-      </w:r>
-      <w:r>
-        <w:rPr>
-          <w:rStyle w:val="a6"/>
-          <w:lang w:val="en-US"/>
-        </w:rPr>
-        <w:t>.</w:t>
-      </w:r>
-      <w:r>
-        <w:rPr>
-          <w:rStyle w:val="a6"/>
-          <w:lang w:val="en-US"/>
-        </w:rPr>
-        <w:t>2</w:t>
       </w:r>
     </w:p>
     <w:p>
@@ -670,6 +670,46 @@
         </w:rPr>
         <w:t>source, etc.</w:t>
       </w:r>
+      <w:r>
+        <w:rPr>
+          <w:lang w:val="en-US"/>
+        </w:rPr>
+        <w:t xml:space="preserve"> </w:t>
+      </w:r>
+      <w:proofErr w:type="spellStart"/>
+      <w:r>
+        <w:rPr>
+          <w:lang w:val="en-US"/>
+        </w:rPr>
+        <w:t>QtRPT</w:t>
+      </w:r>
+      <w:proofErr w:type="spellEnd"/>
+      <w:r>
+        <w:rPr>
+          <w:lang w:val="en-US"/>
+        </w:rPr>
+        <w:t xml:space="preserve"> engine</w:t>
+      </w:r>
+      <w:r>
+        <w:rPr>
+          <w:lang w:val="en-US"/>
+        </w:rPr>
+        <w:t xml:space="preserve"> allows to process script embedded into the report. By script, the user can </w:t>
+      </w:r>
+      <w:proofErr w:type="gramStart"/>
+      <w:r>
+        <w:rPr>
+          <w:lang w:val="en-US"/>
+        </w:rPr>
+        <w:t>defined</w:t>
+      </w:r>
+      <w:proofErr w:type="gramEnd"/>
+      <w:r>
+        <w:rPr>
+          <w:lang w:val="en-US"/>
+        </w:rPr>
+        <w:t>, how the fields must be processed depends of some condition.</w:t>
+      </w:r>
     </w:p>
     <w:p>
       <w:pPr>
@@ -686,7 +726,7 @@
       <w:r>
         <w:rPr>
           <w:noProof/>
-          <w:lang w:eastAsia="ru-RU"/>
+          <w:lang w:val="en-US"/>
         </w:rPr>
         <w:drawing>
           <wp:inline distT="0" distB="0" distL="0" distR="0" wp14:anchorId="571B1AB2" wp14:editId="0AB4E71A">
@@ -747,7 +787,6 @@
           <w:szCs w:val="28"/>
           <w:lang w:val="en-US"/>
         </w:rPr>
-        <w:lastRenderedPageBreak/>
         <w:t>Interface of the Designer</w:t>
       </w:r>
     </w:p>
@@ -805,19 +844,22 @@
     <w:p>
       <w:pPr>
         <w:rPr>
+          <w:b/>
+          <w:sz w:val="28"/>
+          <w:szCs w:val="28"/>
           <w:lang w:val="en-US"/>
         </w:rPr>
       </w:pPr>
       <w:r>
         <w:rPr>
           <w:noProof/>
-          <w:lang w:eastAsia="ru-RU"/>
+          <w:lang w:val="en-US"/>
         </w:rPr>
         <w:drawing>
-          <wp:inline distT="0" distB="0" distL="0" distR="0">
-            <wp:extent cx="5934075" cy="228600"/>
-            <wp:effectExtent l="0" t="0" r="9525" b="0"/>
-            <wp:docPr id="2" name="Рисунок 2"/>
+          <wp:inline distT="0" distB="0" distL="0" distR="0" wp14:anchorId="384CB136" wp14:editId="18804B30">
+            <wp:extent cx="6300470" cy="254000"/>
+            <wp:effectExtent l="0" t="0" r="5080" b="0"/>
+            <wp:docPr id="6" name="Рисунок 6"/>
             <wp:cNvGraphicFramePr>
               <a:graphicFrameLocks xmlns:a="http://schemas.openxmlformats.org/drawingml/2006/main" noChangeAspect="1"/>
             </wp:cNvGraphicFramePr>
@@ -825,36 +867,23 @@
               <a:graphicData uri="http://schemas.openxmlformats.org/drawingml/2006/picture">
                 <pic:pic xmlns:pic="http://schemas.openxmlformats.org/drawingml/2006/picture">
                   <pic:nvPicPr>
-                    <pic:cNvPr id="0" name="Picture 1"/>
-                    <pic:cNvPicPr>
-                      <a:picLocks noChangeAspect="1" noChangeArrowheads="1"/>
-                    </pic:cNvPicPr>
+                    <pic:cNvPr id="1" name=""/>
+                    <pic:cNvPicPr/>
                   </pic:nvPicPr>
                   <pic:blipFill>
-                    <a:blip r:embed="rId12">
-                      <a:extLst>
-                        <a:ext uri="{28A0092B-C50C-407E-A947-70E740481C1C}">
-                          <a14:useLocalDpi xmlns:a14="http://schemas.microsoft.com/office/drawing/2010/main" val="0"/>
-                        </a:ext>
-                      </a:extLst>
-                    </a:blip>
-                    <a:srcRect/>
+                    <a:blip r:embed="rId12"/>
                     <a:stretch>
                       <a:fillRect/>
                     </a:stretch>
                   </pic:blipFill>
-                  <pic:spPr bwMode="auto">
+                  <pic:spPr>
                     <a:xfrm>
                       <a:off x="0" y="0"/>
-                      <a:ext cx="5934075" cy="228600"/>
+                      <a:ext cx="6300470" cy="254000"/>
                     </a:xfrm>
                     <a:prstGeom prst="rect">
                       <a:avLst/>
                     </a:prstGeom>
-                    <a:noFill/>
-                    <a:ln>
-                      <a:noFill/>
-                    </a:ln>
                   </pic:spPr>
                 </pic:pic>
               </a:graphicData>
@@ -862,6 +891,13 @@
           </wp:inline>
         </w:drawing>
       </w:r>
+    </w:p>
+    <w:p>
+      <w:pPr>
+        <w:rPr>
+          <w:lang w:val="en-US"/>
+        </w:rPr>
+      </w:pPr>
     </w:p>
     <w:p>
       <w:pPr>
@@ -1354,9 +1390,90 @@
           </w:tcPr>
           <w:p>
             <w:r>
+              <w:rPr>
+                <w:noProof/>
+                <w:lang w:val="en-US"/>
+              </w:rPr>
+              <w:drawing>
+                <wp:inline distT="0" distB="0" distL="0" distR="0">
+                  <wp:extent cx="152400" cy="152400"/>
+                  <wp:effectExtent l="0" t="0" r="0" b="0"/>
+                  <wp:docPr id="7" name="Рисунок 7" descr="D:\Projects\QtRptProject\QtRptDesigner\images\script.png"/>
+                  <wp:cNvGraphicFramePr>
+                    <a:graphicFrameLocks xmlns:a="http://schemas.openxmlformats.org/drawingml/2006/main" noChangeAspect="1"/>
+                  </wp:cNvGraphicFramePr>
+                  <a:graphic xmlns:a="http://schemas.openxmlformats.org/drawingml/2006/main">
+                    <a:graphicData uri="http://schemas.openxmlformats.org/drawingml/2006/picture">
+                      <pic:pic xmlns:pic="http://schemas.openxmlformats.org/drawingml/2006/picture">
+                        <pic:nvPicPr>
+                          <pic:cNvPr id="0" name="Picture 59" descr="D:\Projects\QtRptProject\QtRptDesigner\images\script.png"/>
+                          <pic:cNvPicPr>
+                            <a:picLocks noChangeAspect="1" noChangeArrowheads="1"/>
+                          </pic:cNvPicPr>
+                        </pic:nvPicPr>
+                        <pic:blipFill>
+                          <a:blip r:embed="rId26">
+                            <a:extLst>
+                              <a:ext uri="{28A0092B-C50C-407E-A947-70E740481C1C}">
+                                <a14:useLocalDpi xmlns:a14="http://schemas.microsoft.com/office/drawing/2010/main" val="0"/>
+                              </a:ext>
+                            </a:extLst>
+                          </a:blip>
+                          <a:srcRect/>
+                          <a:stretch>
+                            <a:fillRect/>
+                          </a:stretch>
+                        </pic:blipFill>
+                        <pic:spPr bwMode="auto">
+                          <a:xfrm>
+                            <a:off x="0" y="0"/>
+                            <a:ext cx="152400" cy="152400"/>
+                          </a:xfrm>
+                          <a:prstGeom prst="rect">
+                            <a:avLst/>
+                          </a:prstGeom>
+                          <a:noFill/>
+                          <a:ln>
+                            <a:noFill/>
+                          </a:ln>
+                        </pic:spPr>
+                      </pic:pic>
+                    </a:graphicData>
+                  </a:graphic>
+                </wp:inline>
+              </w:drawing>
+            </w:r>
+          </w:p>
+        </w:tc>
+        <w:tc>
+          <w:tcPr>
+            <w:tcW w:w="8641" w:type="dxa"/>
+          </w:tcPr>
+          <w:p>
+            <w:pPr>
+              <w:rPr>
+                <w:lang w:val="en-US"/>
+              </w:rPr>
+            </w:pPr>
+            <w:r>
+              <w:rPr>
+                <w:lang w:val="en-US"/>
+              </w:rPr>
+              <w:t>Script editor</w:t>
+            </w:r>
+          </w:p>
+        </w:tc>
+      </w:tr>
+      <w:tr>
+        <w:tc>
+          <w:tcPr>
+            <w:tcW w:w="704" w:type="dxa"/>
+          </w:tcPr>
+          <w:p>
+            <w:r>
               <w:pict>
                 <v:shape id="_x0000_i1038" type="#_x0000_t75" style="width:15.75pt;height:15.75pt">
-                  <v:imagedata r:id="rId26" o:title="data"/>
+                  <v:imagedata r:id="rId27" o:title="data"/>
                 </v:shape>
               </w:pict>
             </w:r>
@@ -1424,7 +1541,7 @@
               </w:rPr>
               <w:pict>
                 <v:shape id="_x0000_i1039" type="#_x0000_t75" style="width:15.75pt;height:15.75pt">
-                  <v:imagedata r:id="rId27" o:title="group"/>
+                  <v:imagedata r:id="rId28" o:title="group"/>
                 </v:shape>
               </w:pict>
             </w:r>
@@ -1466,7 +1583,7 @@
               </w:rPr>
               <w:pict>
                 <v:shape id="_x0000_i1040" type="#_x0000_t75" style="width:15.75pt;height:15.75pt">
-                  <v:imagedata r:id="rId28" o:title="ungroup"/>
+                  <v:imagedata r:id="rId29" o:title="ungroup"/>
                 </v:shape>
               </w:pict>
             </w:r>
@@ -1508,7 +1625,7 @@
               </w:rPr>
               <w:pict>
                 <v:shape id="_x0000_i1041" type="#_x0000_t75" style="width:15.75pt;height:15.75pt">
-                  <v:imagedata r:id="rId29" o:title="grid"/>
+                  <v:imagedata r:id="rId30" o:title="grid"/>
                 </v:shape>
               </w:pict>
             </w:r>
@@ -1550,7 +1667,7 @@
               </w:rPr>
               <w:pict>
                 <v:shape id="_x0000_i1042" type="#_x0000_t75" style="width:15.75pt;height:15.75pt">
-                  <v:imagedata r:id="rId30" o:title="fieldLeft"/>
+                  <v:imagedata r:id="rId31" o:title="fieldLeft"/>
                 </v:shape>
               </w:pict>
             </w:r>
@@ -1584,7 +1701,7 @@
             <w:r>
               <w:pict>
                 <v:shape id="_x0000_i1043" type="#_x0000_t75" style="width:15.75pt;height:15.75pt">
-                  <v:imagedata r:id="rId31" o:title="fieldMiddle"/>
+                  <v:imagedata r:id="rId32" o:title="fieldMiddle"/>
                 </v:shape>
               </w:pict>
             </w:r>
@@ -1618,7 +1735,7 @@
             <w:r>
               <w:pict>
                 <v:shape id="_x0000_i1044" type="#_x0000_t75" style="width:15.75pt;height:15.75pt">
-                  <v:imagedata r:id="rId32" o:title="fieldRight"/>
+                  <v:imagedata r:id="rId33" o:title="fieldRight"/>
                 </v:shape>
               </w:pict>
             </w:r>
@@ -1652,7 +1769,7 @@
             <w:r>
               <w:pict>
                 <v:shape id="_x0000_i1045" type="#_x0000_t75" style="width:15.75pt;height:15.75pt">
-                  <v:imagedata r:id="rId33" o:title="fieldTop"/>
+                  <v:imagedata r:id="rId34" o:title="fieldTop"/>
                 </v:shape>
               </w:pict>
             </w:r>
@@ -1686,7 +1803,7 @@
             <w:r>
               <w:pict>
                 <v:shape id="_x0000_i1046" type="#_x0000_t75" style="width:15.75pt;height:15.75pt">
-                  <v:imagedata r:id="rId34" o:title="fieldCenter"/>
+                  <v:imagedata r:id="rId35" o:title="fieldCenter"/>
                 </v:shape>
               </w:pict>
             </w:r>
@@ -1720,7 +1837,7 @@
             <w:r>
               <w:pict>
                 <v:shape id="_x0000_i1047" type="#_x0000_t75" style="width:15.75pt;height:15.75pt">
-                  <v:imagedata r:id="rId35" o:title="fieldBottom"/>
+                  <v:imagedata r:id="rId36" o:title="fieldBottom"/>
                 </v:shape>
               </w:pict>
             </w:r>
@@ -1754,7 +1871,7 @@
             <w:r>
               <w:pict>
                 <v:shape id="_x0000_i1048" type="#_x0000_t75" style="width:15.75pt;height:15.75pt">
-                  <v:imagedata r:id="rId36" o:title="fieldSameWidth"/>
+                  <v:imagedata r:id="rId37" o:title="fieldSameWidth"/>
                 </v:shape>
               </w:pict>
             </w:r>
@@ -1788,7 +1905,7 @@
             <w:r>
               <w:pict>
                 <v:shape id="_x0000_i1049" type="#_x0000_t75" style="width:15.75pt;height:15.75pt">
-                  <v:imagedata r:id="rId37" o:title="fieldSameHeight"/>
+                  <v:imagedata r:id="rId38" o:title="fieldSameHeight"/>
                 </v:shape>
               </w:pict>
             </w:r>
@@ -1869,7 +1986,6 @@
           <w:szCs w:val="28"/>
           <w:lang w:val="en-US"/>
         </w:rPr>
-        <w:lastRenderedPageBreak/>
         <w:t>Formatting Panel</w:t>
       </w:r>
     </w:p>
@@ -1877,7 +1993,7 @@
       <w:r>
         <w:rPr>
           <w:noProof/>
-          <w:lang w:eastAsia="ru-RU"/>
+          <w:lang w:val="en-US"/>
         </w:rPr>
         <w:drawing>
           <wp:inline distT="0" distB="0" distL="0" distR="0">
@@ -1897,7 +2013,7 @@
                     </pic:cNvPicPr>
                   </pic:nvPicPr>
                   <pic:blipFill>
-                    <a:blip r:embed="rId38">
+                    <a:blip r:embed="rId39">
                       <a:extLst>
                         <a:ext uri="{28A0092B-C50C-407E-A947-70E740481C1C}">
                           <a14:useLocalDpi xmlns:a14="http://schemas.microsoft.com/office/drawing/2010/main" val="0"/>
@@ -1949,9 +2065,9 @@
             <w:r>
               <w:object w:dxaOrig="3570" w:dyaOrig="555">
                 <v:shape id="_x0000_i1050" type="#_x0000_t75" style="width:115.5pt;height:18pt" o:ole="">
-                  <v:imagedata r:id="rId39" o:title=""/>
+                  <v:imagedata r:id="rId40" o:title=""/>
                 </v:shape>
-                <o:OLEObject Type="Embed" ProgID="PBrush" ShapeID="_x0000_i1050" DrawAspect="Content" ObjectID="_1589457738" r:id="rId40"/>
+                <o:OLEObject Type="Embed" ProgID="PBrush" ShapeID="_x0000_i1050" DrawAspect="Content" ObjectID="_1637939312" r:id="rId41"/>
               </w:object>
             </w:r>
           </w:p>
@@ -1987,7 +2103,7 @@
             <w:r>
               <w:pict>
                 <v:shape id="_x0000_i1051" type="#_x0000_t75" style="width:15.75pt;height:15.75pt">
-                  <v:imagedata r:id="rId41" o:title="textbold"/>
+                  <v:imagedata r:id="rId42" o:title="textbold"/>
                 </v:shape>
               </w:pict>
             </w:r>
@@ -2024,7 +2140,7 @@
             <w:r>
               <w:pict>
                 <v:shape id="_x0000_i1052" type="#_x0000_t75" style="width:15.75pt;height:15.75pt">
-                  <v:imagedata r:id="rId42" o:title="textitalic"/>
+                  <v:imagedata r:id="rId43" o:title="textitalic"/>
                 </v:shape>
               </w:pict>
             </w:r>
@@ -2061,7 +2177,7 @@
             <w:r>
               <w:pict>
                 <v:shape id="_x0000_i1053" type="#_x0000_t75" style="width:15.75pt;height:15.75pt">
-                  <v:imagedata r:id="rId43" o:title="textunder"/>
+                  <v:imagedata r:id="rId44" o:title="textunder"/>
                 </v:shape>
               </w:pict>
             </w:r>
@@ -2098,7 +2214,7 @@
             <w:r>
               <w:pict>
                 <v:shape id="_x0000_i1054" type="#_x0000_t75" style="width:15.75pt;height:15.75pt">
-                  <v:imagedata r:id="rId44" o:title="textstrikeout"/>
+                  <v:imagedata r:id="rId45" o:title="textstrikeout"/>
                 </v:shape>
               </w:pict>
             </w:r>
@@ -2132,7 +2248,7 @@
             <w:r>
               <w:pict>
                 <v:shape id="_x0000_i1055" type="#_x0000_t75" style="width:15.75pt;height:15.75pt">
-                  <v:imagedata r:id="rId45" o:title="fontColor"/>
+                  <v:imagedata r:id="rId46" o:title="fontColor"/>
                 </v:shape>
               </w:pict>
             </w:r>
@@ -2166,7 +2282,7 @@
             <w:r>
               <w:pict>
                 <v:shape id="_x0000_i1056" type="#_x0000_t75" style="width:15.75pt;height:15.75pt">
-                  <v:imagedata r:id="rId46" o:title="textleft"/>
+                  <v:imagedata r:id="rId47" o:title="textleft"/>
                 </v:shape>
               </w:pict>
             </w:r>
@@ -2200,7 +2316,7 @@
             <w:r>
               <w:pict>
                 <v:shape id="_x0000_i1057" type="#_x0000_t75" style="width:15.75pt;height:15.75pt">
-                  <v:imagedata r:id="rId47" o:title="textcenter"/>
+                  <v:imagedata r:id="rId48" o:title="textcenter"/>
                 </v:shape>
               </w:pict>
             </w:r>
@@ -2234,7 +2350,7 @@
             <w:r>
               <w:pict>
                 <v:shape id="_x0000_i1058" type="#_x0000_t75" style="width:15.75pt;height:15.75pt">
-                  <v:imagedata r:id="rId48" o:title="textright"/>
+                  <v:imagedata r:id="rId49" o:title="textright"/>
                 </v:shape>
               </w:pict>
             </w:r>
@@ -2268,7 +2384,7 @@
             <w:r>
               <w:pict>
                 <v:shape id="_x0000_i1059" type="#_x0000_t75" style="width:15.75pt;height:15.75pt">
-                  <v:imagedata r:id="rId49" o:title="textjustify"/>
+                  <v:imagedata r:id="rId50" o:title="textjustify"/>
                 </v:shape>
               </w:pict>
             </w:r>
@@ -2302,7 +2418,7 @@
             <w:r>
               <w:pict>
                 <v:shape id="_x0000_i1060" type="#_x0000_t75" style="width:15.75pt;height:15.75pt">
-                  <v:imagedata r:id="rId50" o:title="texttop"/>
+                  <v:imagedata r:id="rId51" o:title="texttop"/>
                 </v:shape>
               </w:pict>
             </w:r>
@@ -2336,7 +2452,7 @@
             <w:r>
               <w:pict>
                 <v:shape id="_x0000_i1061" type="#_x0000_t75" style="width:15.75pt;height:15.75pt">
-                  <v:imagedata r:id="rId51" o:title="textVcenter"/>
+                  <v:imagedata r:id="rId52" o:title="textVcenter"/>
                 </v:shape>
               </w:pict>
             </w:r>
@@ -2370,7 +2486,7 @@
             <w:r>
               <w:pict>
                 <v:shape id="_x0000_i1062" type="#_x0000_t75" style="width:15.75pt;height:15.75pt">
-                  <v:imagedata r:id="rId52" o:title="textbottom"/>
+                  <v:imagedata r:id="rId53" o:title="textbottom"/>
                 </v:shape>
               </w:pict>
             </w:r>
@@ -2404,7 +2520,7 @@
             <w:r>
               <w:pict>
                 <v:shape id="_x0000_i1063" type="#_x0000_t75" style="width:15.75pt;height:15.75pt">
-                  <v:imagedata r:id="rId53" o:title="82-6"/>
+                  <v:imagedata r:id="rId54" o:title="82-6"/>
                 </v:shape>
               </w:pict>
             </w:r>
@@ -2438,7 +2554,7 @@
             <w:r>
               <w:pict>
                 <v:shape id="_x0000_i1064" type="#_x0000_t75" style="width:15.75pt;height:15.75pt">
-                  <v:imagedata r:id="rId54" o:title="82-7"/>
+                  <v:imagedata r:id="rId55" o:title="82-7"/>
                 </v:shape>
               </w:pict>
             </w:r>
@@ -2472,7 +2588,7 @@
             <w:r>
               <w:pict>
                 <v:shape id="_x0000_i1065" type="#_x0000_t75" style="width:15.75pt;height:15.75pt">
-                  <v:imagedata r:id="rId55" o:title="82-4"/>
+                  <v:imagedata r:id="rId56" o:title="82-4"/>
                 </v:shape>
               </w:pict>
             </w:r>
@@ -2506,7 +2622,7 @@
             <w:r>
               <w:pict>
                 <v:shape id="_x0000_i1066" type="#_x0000_t75" style="width:15.75pt;height:15.75pt">
-                  <v:imagedata r:id="rId56" o:title="82-5"/>
+                  <v:imagedata r:id="rId57" o:title="82-5"/>
                 </v:shape>
               </w:pict>
             </w:r>
@@ -2540,7 +2656,7 @@
             <w:r>
               <w:pict>
                 <v:shape id="_x0000_i1067" type="#_x0000_t75" style="width:15.75pt;height:15.75pt">
-                  <v:imagedata r:id="rId57" o:title="82-2"/>
+                  <v:imagedata r:id="rId58" o:title="82-2"/>
                 </v:shape>
               </w:pict>
             </w:r>
@@ -2574,7 +2690,7 @@
             <w:r>
               <w:pict>
                 <v:shape id="_x0000_i1068" type="#_x0000_t75" style="width:15.75pt;height:15.75pt">
-                  <v:imagedata r:id="rId58" o:title="82-1"/>
+                  <v:imagedata r:id="rId59" o:title="82-1"/>
                 </v:shape>
               </w:pict>
             </w:r>
@@ -2608,7 +2724,7 @@
             <w:r>
               <w:pict>
                 <v:shape id="_x0000_i1069" type="#_x0000_t75" style="width:15.75pt;height:15.75pt">
-                  <v:imagedata r:id="rId59" o:title="backgroundColor"/>
+                  <v:imagedata r:id="rId60" o:title="backgroundColor"/>
                 </v:shape>
               </w:pict>
             </w:r>
@@ -2642,7 +2758,7 @@
             <w:r>
               <w:pict>
                 <v:shape id="_x0000_i1070" type="#_x0000_t75" style="width:15.75pt;height:15.75pt">
-                  <v:imagedata r:id="rId60" o:title="borderColor"/>
+                  <v:imagedata r:id="rId61" o:title="borderColor"/>
                 </v:shape>
               </w:pict>
             </w:r>
@@ -2676,7 +2792,7 @@
             <w:r>
               <w:pict>
                 <v:shape id="_x0000_i1071" type="#_x0000_t75" style="width:15.75pt;height:15.75pt">
-                  <v:imagedata r:id="rId61" o:title="frameStyle"/>
+                  <v:imagedata r:id="rId62" o:title="frameStyle"/>
                 </v:shape>
               </w:pict>
             </w:r>
@@ -2710,9 +2826,9 @@
             <w:r>
               <w:object w:dxaOrig="840" w:dyaOrig="555">
                 <v:shape id="_x0000_i1072" type="#_x0000_t75" style="width:42pt;height:27.75pt" o:ole="">
-                  <v:imagedata r:id="rId62" o:title=""/>
+                  <v:imagedata r:id="rId63" o:title=""/>
                 </v:shape>
-                <o:OLEObject Type="Embed" ProgID="PBrush" ShapeID="_x0000_i1072" DrawAspect="Content" ObjectID="_1589457739" r:id="rId63"/>
+                <o:OLEObject Type="Embed" ProgID="PBrush" ShapeID="_x0000_i1072" DrawAspect="Content" ObjectID="_1637939313" r:id="rId64"/>
               </w:object>
             </w:r>
           </w:p>
@@ -2764,7 +2880,6 @@
           <w:szCs w:val="28"/>
           <w:lang w:val="en-US"/>
         </w:rPr>
-        <w:lastRenderedPageBreak/>
         <w:t>Items Panel</w:t>
       </w:r>
       <w:r>
@@ -2796,7 +2911,7 @@
             <w:r>
               <w:pict>
                 <v:shape id="_x0000_i1073" type="#_x0000_t75" style="width:15.75pt;height:15.75pt">
-                  <v:imagedata r:id="rId64" o:title="80-1"/>
+                  <v:imagedata r:id="rId65" o:title="80-1"/>
                 </v:shape>
               </w:pict>
             </w:r>
@@ -2830,7 +2945,7 @@
             <w:r>
               <w:pict>
                 <v:shape id="_x0000_i1074" type="#_x0000_t75" style="width:15.75pt;height:15.75pt">
-                  <v:imagedata r:id="rId65" o:title="maginfier"/>
+                  <v:imagedata r:id="rId66" o:title="maginfier"/>
                 </v:shape>
               </w:pict>
             </w:r>
@@ -2864,7 +2979,7 @@
             <w:r>
               <w:pict>
                 <v:shape id="_x0000_i1075" type="#_x0000_t75" style="width:15.75pt;height:15.75pt">
-                  <v:imagedata r:id="rId66" o:title="band"/>
+                  <v:imagedata r:id="rId67" o:title="band"/>
                 </v:shape>
               </w:pict>
             </w:r>
@@ -2898,7 +3013,7 @@
             <w:r>
               <w:pict>
                 <v:shape id="_x0000_i1076" type="#_x0000_t75" style="width:15.75pt;height:15.75pt">
-                  <v:imagedata r:id="rId67" o:title="field"/>
+                  <v:imagedata r:id="rId68" o:title="field"/>
                 </v:shape>
               </w:pict>
             </w:r>
@@ -2932,7 +3047,7 @@
             <w:r>
               <w:pict>
                 <v:shape id="_x0000_i1077" type="#_x0000_t75" style="width:15.75pt;height:15.75pt">
-                  <v:imagedata r:id="rId68" o:title="richText"/>
+                  <v:imagedata r:id="rId69" o:title="richText"/>
                 </v:shape>
               </w:pict>
             </w:r>
@@ -2966,7 +3081,7 @@
             <w:r>
               <w:pict>
                 <v:shape id="_x0000_i1078" type="#_x0000_t75" style="width:15.75pt;height:15.75pt">
-                  <v:imagedata r:id="rId69" o:title="picture"/>
+                  <v:imagedata r:id="rId70" o:title="picture"/>
                 </v:shape>
               </w:pict>
             </w:r>
@@ -3000,7 +3115,7 @@
             <w:r>
               <w:pict>
                 <v:shape id="_x0000_i1079" type="#_x0000_t75" style="width:15.75pt;height:15.75pt">
-                  <v:imagedata r:id="rId70" o:title="barcode"/>
+                  <v:imagedata r:id="rId71" o:title="barcode"/>
                 </v:shape>
               </w:pict>
             </w:r>
@@ -3034,7 +3149,7 @@
             <w:r>
               <w:pict>
                 <v:shape id="_x0000_i1080" type="#_x0000_t75" style="width:15.75pt;height:15.75pt">
-                  <v:imagedata r:id="rId71" o:title="diagram"/>
+                  <v:imagedata r:id="rId72" o:title="diagram"/>
                 </v:shape>
               </w:pict>
             </w:r>
@@ -3068,7 +3183,7 @@
             <w:r>
               <w:pict>
                 <v:shape id="_x0000_i1081" type="#_x0000_t75" style="width:15.75pt;height:15.75pt">
-                  <v:imagedata r:id="rId72" o:title="drawing"/>
+                  <v:imagedata r:id="rId73" o:title="drawing"/>
                 </v:shape>
               </w:pict>
             </w:r>
@@ -3102,7 +3217,7 @@
             <w:r>
               <w:pict>
                 <v:shape id="_x0000_i1082" type="#_x0000_t75" style="width:15.75pt;height:15.75pt">
-                  <v:imagedata r:id="rId73" o:title="crossTabBD"/>
+                  <v:imagedata r:id="rId74" o:title="crossTabBD"/>
                 </v:shape>
               </w:pict>
             </w:r>
@@ -3761,7 +3876,6 @@
           <w:szCs w:val="28"/>
           <w:lang w:val="en-US"/>
         </w:rPr>
-        <w:lastRenderedPageBreak/>
         <w:t>Report structure and field’s property</w:t>
       </w:r>
     </w:p>
@@ -3811,7 +3925,7 @@
             <w:r>
               <w:rPr>
                 <w:noProof/>
-                <w:lang w:eastAsia="ru-RU"/>
+                <w:lang w:val="en-US"/>
               </w:rPr>
               <w:drawing>
                 <wp:inline distT="0" distB="0" distL="0" distR="0" wp14:anchorId="458662A4" wp14:editId="4F830BD6">
@@ -3831,7 +3945,7 @@
                           </pic:cNvPicPr>
                         </pic:nvPicPr>
                         <pic:blipFill>
-                          <a:blip r:embed="rId74">
+                          <a:blip r:embed="rId75">
                             <a:extLst>
                               <a:ext uri="{28A0092B-C50C-407E-A947-70E740481C1C}">
                                 <a14:useLocalDpi xmlns:a14="http://schemas.microsoft.com/office/drawing/2010/main" val="0"/>
@@ -3998,7 +4112,7 @@
             <w:r>
               <w:rPr>
                 <w:noProof/>
-                <w:lang w:eastAsia="ru-RU"/>
+                <w:lang w:val="en-US"/>
               </w:rPr>
               <w:drawing>
                 <wp:inline distT="0" distB="0" distL="0" distR="0" wp14:anchorId="41592A58" wp14:editId="4A1D9452">
@@ -4016,7 +4130,7 @@
                           <pic:cNvPicPr/>
                         </pic:nvPicPr>
                         <pic:blipFill>
-                          <a:blip r:embed="rId75"/>
+                          <a:blip r:embed="rId76"/>
                           <a:stretch>
                             <a:fillRect/>
                           </a:stretch>
@@ -4100,7 +4214,6 @@
           <w:szCs w:val="28"/>
           <w:lang w:val="en-US"/>
         </w:rPr>
-        <w:lastRenderedPageBreak/>
         <w:t>Working with the Fields</w:t>
       </w:r>
     </w:p>
@@ -4411,7 +4524,7 @@
       <w:r>
         <w:rPr>
           <w:noProof/>
-          <w:lang w:eastAsia="ru-RU"/>
+          <w:lang w:val="en-US"/>
         </w:rPr>
         <w:drawing>
           <wp:inline distT="0" distB="0" distL="0" distR="0" wp14:anchorId="76C4192A" wp14:editId="7461CE94">
@@ -4429,7 +4542,7 @@
                     <pic:cNvPicPr/>
                   </pic:nvPicPr>
                   <pic:blipFill>
-                    <a:blip r:embed="rId76"/>
+                    <a:blip r:embed="rId77"/>
                     <a:stretch>
                       <a:fillRect/>
                     </a:stretch>
@@ -4483,7 +4596,6 @@
         <w:rPr>
           <w:lang w:val="en-US"/>
         </w:rPr>
-        <w:lastRenderedPageBreak/>
         <w:t>&lt;</w:t>
       </w:r>
       <w:proofErr w:type="spellStart"/>
@@ -4781,7 +4893,7 @@
         <w:rPr>
           <w:rStyle w:val="a8"/>
           <w:noProof/>
-          <w:lang w:eastAsia="ru-RU"/>
+          <w:lang w:val="en-US"/>
         </w:rPr>
         <w:drawing>
           <wp:inline distT="0" distB="0" distL="0" distR="0">
@@ -4801,7 +4913,7 @@
                     </pic:cNvPicPr>
                   </pic:nvPicPr>
                   <pic:blipFill>
-                    <a:blip r:embed="rId77">
+                    <a:blip r:embed="rId78">
                       <a:extLst>
                         <a:ext uri="{28A0092B-C50C-407E-A947-70E740481C1C}">
                           <a14:useLocalDpi xmlns:a14="http://schemas.microsoft.com/office/drawing/2010/main" val="0"/>
@@ -4935,6 +5047,7 @@
           <w:i/>
           <w:lang w:val="en-US"/>
         </w:rPr>
+        <w:lastRenderedPageBreak/>
         <w:t>Please note</w:t>
       </w:r>
       <w:r>
@@ -4997,9 +5110,8 @@
         <w:rPr>
           <w:rStyle w:val="a8"/>
           <w:noProof/>
-          <w:lang w:eastAsia="ru-RU"/>
-        </w:rPr>
-        <w:lastRenderedPageBreak/>
+          <w:lang w:val="en-US"/>
+        </w:rPr>
         <w:drawing>
           <wp:inline distT="0" distB="0" distL="0" distR="0">
             <wp:extent cx="4076700" cy="3810000"/>
@@ -5018,7 +5130,7 @@
                     </pic:cNvPicPr>
                   </pic:nvPicPr>
                   <pic:blipFill>
-                    <a:blip r:embed="rId78">
+                    <a:blip r:embed="rId79">
                       <a:extLst>
                         <a:ext uri="{28A0092B-C50C-407E-A947-70E740481C1C}">
                           <a14:useLocalDpi xmlns:a14="http://schemas.microsoft.com/office/drawing/2010/main" val="0"/>
@@ -5113,7 +5225,7 @@
       <w:r>
         <w:rPr>
           <w:noProof/>
-          <w:lang w:eastAsia="ru-RU"/>
+          <w:lang w:val="en-US"/>
         </w:rPr>
         <w:drawing>
           <wp:inline distT="0" distB="0" distL="0" distR="0" wp14:anchorId="0AA5C23E" wp14:editId="674638E8">
@@ -5131,7 +5243,7 @@
                     <pic:cNvPicPr/>
                   </pic:nvPicPr>
                   <pic:blipFill>
-                    <a:blip r:embed="rId79"/>
+                    <a:blip r:embed="rId80"/>
                     <a:stretch>
                       <a:fillRect/>
                     </a:stretch>
@@ -5189,7 +5301,6 @@
           <w:szCs w:val="28"/>
           <w:lang w:val="en-US"/>
         </w:rPr>
-        <w:lastRenderedPageBreak/>
         <w:t>Rich Text field editor</w:t>
       </w:r>
     </w:p>
@@ -5244,7 +5355,7 @@
         <w:rPr>
           <w:b/>
           <w:noProof/>
-          <w:lang w:eastAsia="ru-RU"/>
+          <w:lang w:val="en-US"/>
         </w:rPr>
         <w:drawing>
           <wp:inline distT="0" distB="0" distL="0" distR="0">
@@ -5264,7 +5375,7 @@
                     </pic:cNvPicPr>
                   </pic:nvPicPr>
                   <pic:blipFill>
-                    <a:blip r:embed="rId80">
+                    <a:blip r:embed="rId81">
                       <a:extLst>
                         <a:ext uri="{28A0092B-C50C-407E-A947-70E740481C1C}">
                           <a14:useLocalDpi xmlns:a14="http://schemas.microsoft.com/office/drawing/2010/main" val="0"/>
@@ -5422,66 +5533,14 @@
             <w:r>
               <w:rPr>
                 <w:noProof/>
-                <w:lang w:eastAsia="ru-RU"/>
-              </w:rPr>
+                <w:lang w:val="en-US"/>
+              </w:rPr>
+              <w:lastRenderedPageBreak/>
               <w:drawing>
                 <wp:inline distT="0" distB="0" distL="0" distR="0" wp14:anchorId="50038B0D" wp14:editId="32FA493D">
                   <wp:extent cx="2853756" cy="2362200"/>
                   <wp:effectExtent l="0" t="0" r="3810" b="0"/>
                   <wp:docPr id="10" name="Рисунок 10"/>
-                  <wp:cNvGraphicFramePr>
-                    <a:graphicFrameLocks xmlns:a="http://schemas.openxmlformats.org/drawingml/2006/main" noChangeAspect="1"/>
-                  </wp:cNvGraphicFramePr>
-                  <a:graphic xmlns:a="http://schemas.openxmlformats.org/drawingml/2006/main">
-                    <a:graphicData uri="http://schemas.openxmlformats.org/drawingml/2006/picture">
-                      <pic:pic xmlns:pic="http://schemas.openxmlformats.org/drawingml/2006/picture">
-                        <pic:nvPicPr>
-                          <pic:cNvPr id="1" name=""/>
-                          <pic:cNvPicPr/>
-                        </pic:nvPicPr>
-                        <pic:blipFill>
-                          <a:blip r:embed="rId81"/>
-                          <a:stretch>
-                            <a:fillRect/>
-                          </a:stretch>
-                        </pic:blipFill>
-                        <pic:spPr>
-                          <a:xfrm>
-                            <a:off x="0" y="0"/>
-                            <a:ext cx="2864028" cy="2370703"/>
-                          </a:xfrm>
-                          <a:prstGeom prst="rect">
-                            <a:avLst/>
-                          </a:prstGeom>
-                        </pic:spPr>
-                      </pic:pic>
-                    </a:graphicData>
-                  </a:graphic>
-                </wp:inline>
-              </w:drawing>
-            </w:r>
-          </w:p>
-        </w:tc>
-        <w:tc>
-          <w:tcPr>
-            <w:tcW w:w="4695" w:type="dxa"/>
-          </w:tcPr>
-          <w:p>
-            <w:pPr>
-              <w:rPr>
-                <w:lang w:val="en-US"/>
-              </w:rPr>
-            </w:pPr>
-            <w:r>
-              <w:rPr>
-                <w:noProof/>
-                <w:lang w:eastAsia="ru-RU"/>
-              </w:rPr>
-              <w:drawing>
-                <wp:inline distT="0" distB="0" distL="0" distR="0" wp14:anchorId="6757B7F7" wp14:editId="2B3975F1">
-                  <wp:extent cx="2886075" cy="2061482"/>
-                  <wp:effectExtent l="0" t="0" r="0" b="0"/>
-                  <wp:docPr id="11" name="Рисунок 11"/>
                   <wp:cNvGraphicFramePr>
                     <a:graphicFrameLocks xmlns:a="http://schemas.openxmlformats.org/drawingml/2006/main" noChangeAspect="1"/>
                   </wp:cNvGraphicFramePr>
@@ -5501,7 +5560,7 @@
                         <pic:spPr>
                           <a:xfrm>
                             <a:off x="0" y="0"/>
-                            <a:ext cx="2908831" cy="2077736"/>
+                            <a:ext cx="2864028" cy="2370703"/>
                           </a:xfrm>
                           <a:prstGeom prst="rect">
                             <a:avLst/>
@@ -5515,14 +5574,9 @@
             </w:r>
           </w:p>
         </w:tc>
-      </w:tr>
-      <w:tr>
-        <w:trPr>
-          <w:trHeight w:val="3845"/>
-        </w:trPr>
-        <w:tc>
-          <w:tcPr>
-            <w:tcW w:w="4650" w:type="dxa"/>
+        <w:tc>
+          <w:tcPr>
+            <w:tcW w:w="4695" w:type="dxa"/>
           </w:tcPr>
           <w:p>
             <w:pPr>
@@ -5533,14 +5587,13 @@
             <w:r>
               <w:rPr>
                 <w:noProof/>
-                <w:lang w:eastAsia="ru-RU"/>
-              </w:rPr>
-              <w:lastRenderedPageBreak/>
+                <w:lang w:val="en-US"/>
+              </w:rPr>
               <w:drawing>
-                <wp:inline distT="0" distB="0" distL="0" distR="0" wp14:anchorId="32CB91D4" wp14:editId="70AE10C9">
-                  <wp:extent cx="2619375" cy="1971727"/>
-                  <wp:effectExtent l="0" t="0" r="0" b="9525"/>
-                  <wp:docPr id="12" name="Рисунок 12"/>
+                <wp:inline distT="0" distB="0" distL="0" distR="0" wp14:anchorId="6757B7F7" wp14:editId="2B3975F1">
+                  <wp:extent cx="2886075" cy="2061482"/>
+                  <wp:effectExtent l="0" t="0" r="0" b="0"/>
+                  <wp:docPr id="11" name="Рисунок 11"/>
                   <wp:cNvGraphicFramePr>
                     <a:graphicFrameLocks xmlns:a="http://schemas.openxmlformats.org/drawingml/2006/main" noChangeAspect="1"/>
                   </wp:cNvGraphicFramePr>
@@ -5560,7 +5613,7 @@
                         <pic:spPr>
                           <a:xfrm>
                             <a:off x="0" y="0"/>
-                            <a:ext cx="2669337" cy="2009336"/>
+                            <a:ext cx="2908831" cy="2077736"/>
                           </a:xfrm>
                           <a:prstGeom prst="rect">
                             <a:avLst/>
@@ -5574,9 +5627,14 @@
             </w:r>
           </w:p>
         </w:tc>
-        <w:tc>
-          <w:tcPr>
-            <w:tcW w:w="4695" w:type="dxa"/>
+      </w:tr>
+      <w:tr>
+        <w:trPr>
+          <w:trHeight w:val="3845"/>
+        </w:trPr>
+        <w:tc>
+          <w:tcPr>
+            <w:tcW w:w="4650" w:type="dxa"/>
           </w:tcPr>
           <w:p>
             <w:pPr>
@@ -5587,13 +5645,13 @@
             <w:r>
               <w:rPr>
                 <w:noProof/>
-                <w:lang w:eastAsia="ru-RU"/>
+                <w:lang w:val="en-US"/>
               </w:rPr>
               <w:drawing>
-                <wp:inline distT="0" distB="0" distL="0" distR="0" wp14:anchorId="2D575653" wp14:editId="16875CD9">
-                  <wp:extent cx="2255975" cy="2171700"/>
-                  <wp:effectExtent l="0" t="0" r="0" b="0"/>
-                  <wp:docPr id="13" name="Рисунок 13"/>
+                <wp:inline distT="0" distB="0" distL="0" distR="0" wp14:anchorId="32CB91D4" wp14:editId="70AE10C9">
+                  <wp:extent cx="2619375" cy="1971727"/>
+                  <wp:effectExtent l="0" t="0" r="0" b="9525"/>
+                  <wp:docPr id="12" name="Рисунок 12"/>
                   <wp:cNvGraphicFramePr>
                     <a:graphicFrameLocks xmlns:a="http://schemas.openxmlformats.org/drawingml/2006/main" noChangeAspect="1"/>
                   </wp:cNvGraphicFramePr>
@@ -5613,6 +5671,59 @@
                         <pic:spPr>
                           <a:xfrm>
                             <a:off x="0" y="0"/>
+                            <a:ext cx="2669337" cy="2009336"/>
+                          </a:xfrm>
+                          <a:prstGeom prst="rect">
+                            <a:avLst/>
+                          </a:prstGeom>
+                        </pic:spPr>
+                      </pic:pic>
+                    </a:graphicData>
+                  </a:graphic>
+                </wp:inline>
+              </w:drawing>
+            </w:r>
+          </w:p>
+        </w:tc>
+        <w:tc>
+          <w:tcPr>
+            <w:tcW w:w="4695" w:type="dxa"/>
+          </w:tcPr>
+          <w:p>
+            <w:pPr>
+              <w:rPr>
+                <w:lang w:val="en-US"/>
+              </w:rPr>
+            </w:pPr>
+            <w:r>
+              <w:rPr>
+                <w:noProof/>
+                <w:lang w:val="en-US"/>
+              </w:rPr>
+              <w:drawing>
+                <wp:inline distT="0" distB="0" distL="0" distR="0" wp14:anchorId="2D575653" wp14:editId="16875CD9">
+                  <wp:extent cx="2255975" cy="2171700"/>
+                  <wp:effectExtent l="0" t="0" r="0" b="0"/>
+                  <wp:docPr id="13" name="Рисунок 13"/>
+                  <wp:cNvGraphicFramePr>
+                    <a:graphicFrameLocks xmlns:a="http://schemas.openxmlformats.org/drawingml/2006/main" noChangeAspect="1"/>
+                  </wp:cNvGraphicFramePr>
+                  <a:graphic xmlns:a="http://schemas.openxmlformats.org/drawingml/2006/main">
+                    <a:graphicData uri="http://schemas.openxmlformats.org/drawingml/2006/picture">
+                      <pic:pic xmlns:pic="http://schemas.openxmlformats.org/drawingml/2006/picture">
+                        <pic:nvPicPr>
+                          <pic:cNvPr id="1" name=""/>
+                          <pic:cNvPicPr/>
+                        </pic:nvPicPr>
+                        <pic:blipFill>
+                          <a:blip r:embed="rId85"/>
+                          <a:stretch>
+                            <a:fillRect/>
+                          </a:stretch>
+                        </pic:blipFill>
+                        <pic:spPr>
+                          <a:xfrm>
+                            <a:off x="0" y="0"/>
                             <a:ext cx="2285425" cy="2200050"/>
                           </a:xfrm>
                           <a:prstGeom prst="rect">
@@ -5732,7 +5843,7 @@
       <w:r>
         <w:rPr>
           <w:noProof/>
-          <w:lang w:eastAsia="ru-RU"/>
+          <w:lang w:val="en-US"/>
         </w:rPr>
         <w:drawing>
           <wp:inline distT="0" distB="0" distL="0" distR="0" wp14:anchorId="29DA9F57" wp14:editId="048F5F2B">
@@ -5750,7 +5861,7 @@
                     <pic:cNvPicPr/>
                   </pic:nvPicPr>
                   <pic:blipFill>
-                    <a:blip r:embed="rId85"/>
+                    <a:blip r:embed="rId86"/>
                     <a:stretch>
                       <a:fillRect/>
                     </a:stretch>
@@ -5795,62 +5906,6 @@
     <w:p>
       <w:pPr>
         <w:rPr>
-          <w:lang w:val="en-US"/>
-        </w:rPr>
-      </w:pPr>
-    </w:p>
-    <w:p>
-      <w:pPr>
-        <w:rPr>
-          <w:lang w:val="en-US"/>
-        </w:rPr>
-      </w:pPr>
-    </w:p>
-    <w:p>
-      <w:pPr>
-        <w:rPr>
-          <w:lang w:val="en-US"/>
-        </w:rPr>
-      </w:pPr>
-    </w:p>
-    <w:p>
-      <w:pPr>
-        <w:rPr>
-          <w:lang w:val="en-US"/>
-        </w:rPr>
-      </w:pPr>
-    </w:p>
-    <w:p>
-      <w:pPr>
-        <w:rPr>
-          <w:lang w:val="en-US"/>
-        </w:rPr>
-      </w:pPr>
-    </w:p>
-    <w:p>
-      <w:pPr>
-        <w:rPr>
-          <w:lang w:val="en-US"/>
-        </w:rPr>
-      </w:pPr>
-    </w:p>
-    <w:p>
-      <w:pPr>
-        <w:rPr>
-          <w:lang w:val="en-US"/>
-        </w:rPr>
-      </w:pPr>
-    </w:p>
-    <w:p>
-      <w:pPr>
-        <w:rPr>
-          <w:lang w:val="en-US"/>
-        </w:rPr>
-      </w:pPr>
-    </w:p>
-    <w:p>
-      <w:pPr>
-        <w:rPr>
           <w:b/>
           <w:sz w:val="28"/>
           <w:szCs w:val="28"/>
@@ -5865,6 +5920,2865 @@
           <w:lang w:val="en-US"/>
         </w:rPr>
         <w:lastRenderedPageBreak/>
+        <w:t>Script editor</w:t>
+      </w:r>
+    </w:p>
+    <w:p>
+      <w:pPr>
+        <w:rPr>
+          <w:lang w:val="en-US"/>
+        </w:rPr>
+      </w:pPr>
+      <w:r>
+        <w:rPr>
+          <w:lang w:val="en-US"/>
+        </w:rPr>
+        <w:t>Script edi</w:t>
+      </w:r>
+      <w:r>
+        <w:rPr>
+          <w:lang w:val="en-US"/>
+        </w:rPr>
+        <w:t>tor allows</w:t>
+      </w:r>
+      <w:r>
+        <w:rPr>
+          <w:lang w:val="en-US"/>
+        </w:rPr>
+        <w:t xml:space="preserve"> to enter scripts, which will be executed during report building. Script allows to carry out </w:t>
+      </w:r>
+      <w:proofErr w:type="gramStart"/>
+      <w:r>
+        <w:rPr>
+          <w:lang w:val="en-US"/>
+        </w:rPr>
+        <w:t>the some</w:t>
+      </w:r>
+      <w:proofErr w:type="gramEnd"/>
+      <w:r>
+        <w:rPr>
+          <w:lang w:val="en-US"/>
+        </w:rPr>
+        <w:t xml:space="preserve"> control of process of report building. The following objects</w:t>
+      </w:r>
+      <w:r>
+        <w:rPr>
+          <w:lang w:val="en-US"/>
+        </w:rPr>
+        <w:t xml:space="preserve"> are available in the script engine.</w:t>
+      </w:r>
+    </w:p>
+    <w:p>
+      <w:pPr>
+        <w:spacing w:after="0" w:line="240" w:lineRule="auto"/>
+        <w:rPr>
+          <w:rFonts w:ascii="Calibri" w:eastAsia="Times New Roman" w:hAnsi="Calibri" w:cs="Calibri"/>
+          <w:lang w:val="en-US"/>
+        </w:rPr>
+      </w:pPr>
+      <w:proofErr w:type="spellStart"/>
+      <w:r>
+        <w:rPr>
+          <w:rFonts w:ascii="Calibri" w:eastAsia="Times New Roman" w:hAnsi="Calibri" w:cs="Calibri"/>
+          <w:b/>
+          <w:lang w:val="en-US"/>
+        </w:rPr>
+        <w:t>QtRPT</w:t>
+      </w:r>
+      <w:proofErr w:type="spellEnd"/>
+      <w:r>
+        <w:rPr>
+          <w:rFonts w:ascii="Calibri" w:eastAsia="Times New Roman" w:hAnsi="Calibri" w:cs="Calibri"/>
+          <w:lang w:val="en-US"/>
+        </w:rPr>
+        <w:t xml:space="preserve"> - name of </w:t>
+      </w:r>
+      <w:proofErr w:type="spellStart"/>
+      <w:r>
+        <w:rPr>
+          <w:rFonts w:ascii="Calibri" w:eastAsia="Times New Roman" w:hAnsi="Calibri" w:cs="Calibri"/>
+          <w:lang w:val="en-US"/>
+        </w:rPr>
+        <w:t>QtRPT</w:t>
+      </w:r>
+      <w:proofErr w:type="spellEnd"/>
+      <w:r>
+        <w:rPr>
+          <w:rFonts w:ascii="Calibri" w:eastAsia="Times New Roman" w:hAnsi="Calibri" w:cs="Calibri"/>
+          <w:lang w:val="en-US"/>
+        </w:rPr>
+        <w:t xml:space="preserve"> instance in the script engine</w:t>
+      </w:r>
+    </w:p>
+    <w:p>
+      <w:pPr>
+        <w:spacing w:after="0" w:line="240" w:lineRule="auto"/>
+        <w:rPr>
+          <w:rFonts w:ascii="Calibri" w:eastAsia="Times New Roman" w:hAnsi="Calibri" w:cs="Calibri"/>
+          <w:lang w:val="en-US"/>
+        </w:rPr>
+      </w:pPr>
+      <w:r>
+        <w:rPr>
+          <w:rFonts w:ascii="Calibri" w:eastAsia="Times New Roman" w:hAnsi="Calibri" w:cs="Calibri"/>
+          <w:lang w:val="en-US"/>
+        </w:rPr>
+        <w:t>has following properties, members and functions</w:t>
+      </w:r>
+    </w:p>
+    <w:p>
+      <w:pPr>
+        <w:spacing w:after="0" w:line="240" w:lineRule="auto"/>
+        <w:rPr>
+          <w:rFonts w:ascii="Calibri" w:eastAsia="Times New Roman" w:hAnsi="Calibri" w:cs="Calibri"/>
+          <w:lang w:val="en-US"/>
+        </w:rPr>
+      </w:pPr>
+      <w:r>
+        <w:rPr>
+          <w:rFonts w:ascii="Calibri" w:eastAsia="Times New Roman" w:hAnsi="Calibri" w:cs="Calibri"/>
+          <w:lang w:val="en-US"/>
+        </w:rPr>
+        <w:t xml:space="preserve">- </w:t>
+      </w:r>
+      <w:proofErr w:type="spellStart"/>
+      <w:r>
+        <w:rPr>
+          <w:rFonts w:ascii="Calibri" w:eastAsia="Times New Roman" w:hAnsi="Calibri" w:cs="Calibri"/>
+          <w:lang w:val="en-US"/>
+        </w:rPr>
+        <w:t>pageList</w:t>
+      </w:r>
+      <w:proofErr w:type="spellEnd"/>
+      <w:r>
+        <w:rPr>
+          <w:rFonts w:ascii="Calibri" w:eastAsia="Times New Roman" w:hAnsi="Calibri" w:cs="Calibri"/>
+          <w:lang w:val="en-US"/>
+        </w:rPr>
+        <w:t xml:space="preserve"> - list of the </w:t>
+      </w:r>
+      <w:proofErr w:type="spellStart"/>
+      <w:r>
+        <w:rPr>
+          <w:rFonts w:ascii="Calibri" w:eastAsia="Times New Roman" w:hAnsi="Calibri" w:cs="Calibri"/>
+          <w:lang w:val="en-US"/>
+        </w:rPr>
+        <w:t>RptPageObject</w:t>
+      </w:r>
+      <w:proofErr w:type="spellEnd"/>
+    </w:p>
+    <w:p>
+      <w:pPr>
+        <w:spacing w:after="0" w:line="240" w:lineRule="auto"/>
+        <w:rPr>
+          <w:rFonts w:ascii="Calibri" w:eastAsia="Times New Roman" w:hAnsi="Calibri" w:cs="Calibri"/>
+          <w:lang w:val="en-US"/>
+        </w:rPr>
+      </w:pPr>
+    </w:p>
+    <w:p>
+      <w:pPr>
+        <w:spacing w:after="0" w:line="240" w:lineRule="auto"/>
+        <w:rPr>
+          <w:rFonts w:ascii="Calibri" w:eastAsia="Times New Roman" w:hAnsi="Calibri" w:cs="Calibri"/>
+          <w:lang w:val="en-US"/>
+        </w:rPr>
+      </w:pPr>
+      <w:proofErr w:type="spellStart"/>
+      <w:r>
+        <w:rPr>
+          <w:rFonts w:ascii="Calibri" w:eastAsia="Times New Roman" w:hAnsi="Calibri" w:cs="Calibri"/>
+          <w:b/>
+          <w:lang w:val="en-US"/>
+        </w:rPr>
+        <w:t>RptPageObject</w:t>
+      </w:r>
+      <w:proofErr w:type="spellEnd"/>
+      <w:r>
+        <w:rPr>
+          <w:rFonts w:ascii="Calibri" w:eastAsia="Times New Roman" w:hAnsi="Calibri" w:cs="Calibri"/>
+          <w:b/>
+          <w:lang w:val="en-US"/>
+        </w:rPr>
+        <w:t xml:space="preserve"> - </w:t>
+      </w:r>
+      <w:r>
+        <w:rPr>
+          <w:rFonts w:ascii="Calibri" w:eastAsia="Times New Roman" w:hAnsi="Calibri" w:cs="Calibri"/>
+          <w:lang w:val="en-US"/>
+        </w:rPr>
+        <w:t>represents report page, and it has the following properties, and functions</w:t>
+      </w:r>
+    </w:p>
+    <w:p>
+      <w:pPr>
+        <w:spacing w:after="0" w:line="240" w:lineRule="auto"/>
+        <w:rPr>
+          <w:rFonts w:ascii="Calibri" w:eastAsia="Times New Roman" w:hAnsi="Calibri" w:cs="Calibri"/>
+          <w:lang w:val="en-US"/>
+        </w:rPr>
+      </w:pPr>
+      <w:r>
+        <w:rPr>
+          <w:rFonts w:ascii="Calibri" w:eastAsia="Times New Roman" w:hAnsi="Calibri" w:cs="Calibri"/>
+          <w:lang w:val="en-US"/>
+        </w:rPr>
+        <w:t xml:space="preserve">- </w:t>
+      </w:r>
+      <w:proofErr w:type="spellStart"/>
+      <w:proofErr w:type="gramStart"/>
+      <w:r>
+        <w:rPr>
+          <w:rFonts w:ascii="Calibri" w:eastAsia="Times New Roman" w:hAnsi="Calibri" w:cs="Calibri"/>
+          <w:lang w:val="en-US"/>
+        </w:rPr>
+        <w:t>setVisible</w:t>
+      </w:r>
+      <w:proofErr w:type="spellEnd"/>
+      <w:r>
+        <w:rPr>
+          <w:rFonts w:ascii="Calibri" w:eastAsia="Times New Roman" w:hAnsi="Calibri" w:cs="Calibri"/>
+          <w:lang w:val="en-US"/>
+        </w:rPr>
+        <w:t>(</w:t>
+      </w:r>
+      <w:proofErr w:type="spellStart"/>
+      <w:proofErr w:type="gramEnd"/>
+      <w:r>
+        <w:rPr>
+          <w:rFonts w:ascii="Calibri" w:eastAsia="Times New Roman" w:hAnsi="Calibri" w:cs="Calibri"/>
+          <w:lang w:val="en-US"/>
+        </w:rPr>
+        <w:t>bool</w:t>
+      </w:r>
+      <w:proofErr w:type="spellEnd"/>
+      <w:r>
+        <w:rPr>
+          <w:rFonts w:ascii="Calibri" w:eastAsia="Times New Roman" w:hAnsi="Calibri" w:cs="Calibri"/>
+          <w:lang w:val="en-US"/>
+        </w:rPr>
+        <w:t xml:space="preserve"> value) - makes report </w:t>
+      </w:r>
+      <w:proofErr w:type="spellStart"/>
+      <w:r>
+        <w:rPr>
+          <w:rFonts w:ascii="Calibri" w:eastAsia="Times New Roman" w:hAnsi="Calibri" w:cs="Calibri"/>
+          <w:lang w:val="en-US"/>
+        </w:rPr>
+        <w:t>report</w:t>
+      </w:r>
+      <w:proofErr w:type="spellEnd"/>
+      <w:r>
+        <w:rPr>
+          <w:rFonts w:ascii="Calibri" w:eastAsia="Times New Roman" w:hAnsi="Calibri" w:cs="Calibri"/>
+          <w:lang w:val="en-US"/>
+        </w:rPr>
+        <w:t xml:space="preserve"> page visible/invisible</w:t>
+      </w:r>
+    </w:p>
+    <w:p>
+      <w:pPr>
+        <w:spacing w:after="0" w:line="240" w:lineRule="auto"/>
+        <w:rPr>
+          <w:rFonts w:ascii="Calibri" w:eastAsia="Times New Roman" w:hAnsi="Calibri" w:cs="Calibri"/>
+          <w:lang w:val="en-US"/>
+        </w:rPr>
+      </w:pPr>
+    </w:p>
+    <w:p>
+      <w:pPr>
+        <w:spacing w:after="0" w:line="240" w:lineRule="auto"/>
+        <w:rPr>
+          <w:rFonts w:ascii="Calibri" w:eastAsia="Times New Roman" w:hAnsi="Calibri" w:cs="Calibri"/>
+          <w:b/>
+          <w:lang w:val="en-US"/>
+        </w:rPr>
+      </w:pPr>
+      <w:proofErr w:type="spellStart"/>
+      <w:r>
+        <w:rPr>
+          <w:rFonts w:ascii="Calibri" w:eastAsia="Times New Roman" w:hAnsi="Calibri" w:cs="Calibri"/>
+          <w:b/>
+          <w:lang w:val="en-US"/>
+        </w:rPr>
+        <w:t>RptFieldObject</w:t>
+      </w:r>
+      <w:proofErr w:type="spellEnd"/>
+      <w:r>
+        <w:rPr>
+          <w:rFonts w:ascii="Calibri" w:eastAsia="Times New Roman" w:hAnsi="Calibri" w:cs="Calibri"/>
+          <w:b/>
+          <w:lang w:val="en-US"/>
+        </w:rPr>
+        <w:t xml:space="preserve"> </w:t>
+      </w:r>
+    </w:p>
+    <w:p>
+      <w:pPr>
+        <w:spacing w:after="0" w:line="240" w:lineRule="auto"/>
+        <w:rPr>
+          <w:rFonts w:ascii="Calibri" w:eastAsia="Times New Roman" w:hAnsi="Calibri" w:cs="Calibri"/>
+          <w:lang w:val="en-US"/>
+        </w:rPr>
+      </w:pPr>
+      <w:r>
+        <w:rPr>
+          <w:rFonts w:ascii="Calibri" w:eastAsia="Times New Roman" w:hAnsi="Calibri" w:cs="Calibri"/>
+          <w:lang w:val="en-US"/>
+        </w:rPr>
+        <w:t>- value - value of the filed, including variables</w:t>
+      </w:r>
+    </w:p>
+    <w:p>
+      <w:pPr>
+        <w:spacing w:after="0" w:line="240" w:lineRule="auto"/>
+        <w:rPr>
+          <w:rFonts w:ascii="Calibri" w:eastAsia="Times New Roman" w:hAnsi="Calibri" w:cs="Calibri"/>
+          <w:lang w:val="en-US"/>
+        </w:rPr>
+      </w:pPr>
+      <w:r>
+        <w:rPr>
+          <w:rFonts w:ascii="Calibri" w:eastAsia="Times New Roman" w:hAnsi="Calibri" w:cs="Calibri"/>
+          <w:lang w:val="en-US"/>
+        </w:rPr>
+        <w:t>- width - width of the field</w:t>
+      </w:r>
+    </w:p>
+    <w:p>
+      <w:pPr>
+        <w:spacing w:after="0" w:line="240" w:lineRule="auto"/>
+        <w:rPr>
+          <w:rFonts w:ascii="Calibri" w:eastAsia="Times New Roman" w:hAnsi="Calibri" w:cs="Calibri"/>
+          <w:lang w:val="en-US"/>
+        </w:rPr>
+      </w:pPr>
+      <w:r>
+        <w:rPr>
+          <w:rFonts w:ascii="Calibri" w:eastAsia="Times New Roman" w:hAnsi="Calibri" w:cs="Calibri"/>
+          <w:lang w:val="en-US"/>
+        </w:rPr>
+        <w:t>- height - height of the field</w:t>
+      </w:r>
+    </w:p>
+    <w:p>
+      <w:pPr>
+        <w:spacing w:after="0" w:line="240" w:lineRule="auto"/>
+        <w:rPr>
+          <w:rFonts w:ascii="Calibri" w:eastAsia="Times New Roman" w:hAnsi="Calibri" w:cs="Calibri"/>
+          <w:lang w:val="en-US"/>
+        </w:rPr>
+      </w:pPr>
+      <w:r>
+        <w:rPr>
+          <w:rFonts w:ascii="Calibri" w:eastAsia="Times New Roman" w:hAnsi="Calibri" w:cs="Calibri"/>
+          <w:lang w:val="en-US"/>
+        </w:rPr>
+        <w:t>- top - top of the field</w:t>
+      </w:r>
+    </w:p>
+    <w:p>
+      <w:pPr>
+        <w:spacing w:after="0" w:line="240" w:lineRule="auto"/>
+        <w:rPr>
+          <w:rFonts w:ascii="Calibri" w:eastAsia="Times New Roman" w:hAnsi="Calibri" w:cs="Calibri"/>
+          <w:lang w:val="en-US"/>
+        </w:rPr>
+      </w:pPr>
+      <w:r>
+        <w:rPr>
+          <w:rFonts w:ascii="Calibri" w:eastAsia="Times New Roman" w:hAnsi="Calibri" w:cs="Calibri"/>
+          <w:lang w:val="en-US"/>
+        </w:rPr>
+        <w:t>- left - left of the field</w:t>
+      </w:r>
+    </w:p>
+    <w:p>
+      <w:pPr>
+        <w:spacing w:after="0" w:line="240" w:lineRule="auto"/>
+        <w:rPr>
+          <w:rFonts w:ascii="Calibri" w:eastAsia="Times New Roman" w:hAnsi="Calibri" w:cs="Calibri"/>
+          <w:lang w:val="en-US"/>
+        </w:rPr>
+      </w:pPr>
+      <w:r>
+        <w:rPr>
+          <w:rFonts w:ascii="Calibri" w:eastAsia="Times New Roman" w:hAnsi="Calibri" w:cs="Calibri"/>
+          <w:lang w:val="en-US"/>
+        </w:rPr>
+        <w:t>- visible - visibility of the field</w:t>
+      </w:r>
+    </w:p>
+    <w:p>
+      <w:pPr>
+        <w:spacing w:after="0" w:line="240" w:lineRule="auto"/>
+        <w:rPr>
+          <w:rFonts w:ascii="Calibri" w:eastAsia="Times New Roman" w:hAnsi="Calibri" w:cs="Calibri"/>
+          <w:lang w:val="en-US"/>
+        </w:rPr>
+      </w:pPr>
+      <w:r>
+        <w:rPr>
+          <w:rFonts w:ascii="Calibri" w:eastAsia="Times New Roman" w:hAnsi="Calibri" w:cs="Calibri"/>
+          <w:lang w:val="en-US"/>
+        </w:rPr>
+        <w:t>- rotate - rotation of the field</w:t>
+      </w:r>
+    </w:p>
+    <w:p>
+      <w:pPr>
+        <w:spacing w:after="0" w:line="240" w:lineRule="auto"/>
+        <w:rPr>
+          <w:rFonts w:ascii="Calibri" w:eastAsia="Times New Roman" w:hAnsi="Calibri" w:cs="Calibri"/>
+          <w:lang w:val="en-US"/>
+        </w:rPr>
+      </w:pPr>
+      <w:r>
+        <w:rPr>
+          <w:rFonts w:ascii="Calibri" w:eastAsia="Times New Roman" w:hAnsi="Calibri" w:cs="Calibri"/>
+          <w:lang w:val="en-US"/>
+        </w:rPr>
+        <w:t xml:space="preserve">- </w:t>
+      </w:r>
+      <w:proofErr w:type="spellStart"/>
+      <w:r>
+        <w:rPr>
+          <w:rFonts w:ascii="Calibri" w:eastAsia="Times New Roman" w:hAnsi="Calibri" w:cs="Calibri"/>
+          <w:lang w:val="en-US"/>
+        </w:rPr>
+        <w:t>fontColor</w:t>
+      </w:r>
+      <w:proofErr w:type="spellEnd"/>
+      <w:r>
+        <w:rPr>
+          <w:rFonts w:ascii="Calibri" w:eastAsia="Times New Roman" w:hAnsi="Calibri" w:cs="Calibri"/>
+          <w:lang w:val="en-US"/>
+        </w:rPr>
+        <w:t xml:space="preserve"> - color of the font</w:t>
+      </w:r>
+    </w:p>
+    <w:p>
+      <w:pPr>
+        <w:spacing w:after="0" w:line="240" w:lineRule="auto"/>
+        <w:rPr>
+          <w:rFonts w:ascii="Calibri" w:eastAsia="Times New Roman" w:hAnsi="Calibri" w:cs="Calibri"/>
+          <w:lang w:val="en-US"/>
+        </w:rPr>
+      </w:pPr>
+      <w:r>
+        <w:rPr>
+          <w:rFonts w:ascii="Calibri" w:eastAsia="Times New Roman" w:hAnsi="Calibri" w:cs="Calibri"/>
+          <w:lang w:val="en-US"/>
+        </w:rPr>
+        <w:t xml:space="preserve">- </w:t>
+      </w:r>
+      <w:proofErr w:type="spellStart"/>
+      <w:r>
+        <w:rPr>
+          <w:rFonts w:ascii="Calibri" w:eastAsia="Times New Roman" w:hAnsi="Calibri" w:cs="Calibri"/>
+          <w:lang w:val="en-US"/>
+        </w:rPr>
+        <w:t>backgroundColor</w:t>
+      </w:r>
+      <w:proofErr w:type="spellEnd"/>
+      <w:r>
+        <w:rPr>
+          <w:rFonts w:ascii="Calibri" w:eastAsia="Times New Roman" w:hAnsi="Calibri" w:cs="Calibri"/>
+          <w:lang w:val="en-US"/>
+        </w:rPr>
+        <w:t xml:space="preserve"> - background color</w:t>
+      </w:r>
+    </w:p>
+    <w:p>
+      <w:pPr>
+        <w:spacing w:after="0" w:line="240" w:lineRule="auto"/>
+        <w:rPr>
+          <w:rFonts w:ascii="Calibri" w:eastAsia="Times New Roman" w:hAnsi="Calibri" w:cs="Calibri"/>
+          <w:lang w:val="en-US"/>
+        </w:rPr>
+      </w:pPr>
+    </w:p>
+    <w:p>
+      <w:pPr>
+        <w:spacing w:after="0" w:line="240" w:lineRule="auto"/>
+        <w:rPr>
+          <w:rFonts w:ascii="Calibri" w:eastAsia="Times New Roman" w:hAnsi="Calibri" w:cs="Calibri"/>
+          <w:lang w:val="en-US"/>
+        </w:rPr>
+      </w:pPr>
+      <w:r>
+        <w:rPr>
+          <w:rFonts w:ascii="Calibri" w:eastAsia="Times New Roman" w:hAnsi="Calibri" w:cs="Calibri"/>
+          <w:lang w:val="en-US"/>
+        </w:rPr>
+        <w:t>To get the list of report pages</w:t>
+      </w:r>
+    </w:p>
+    <w:p>
+      <w:pPr>
+        <w:spacing w:after="0" w:line="240" w:lineRule="auto"/>
+        <w:rPr>
+          <w:rFonts w:ascii="Calibri" w:eastAsia="Times New Roman" w:hAnsi="Calibri" w:cs="Calibri"/>
+          <w:i/>
+          <w:lang w:val="en-US"/>
+        </w:rPr>
+      </w:pPr>
+      <w:proofErr w:type="gramStart"/>
+      <w:r>
+        <w:rPr>
+          <w:rFonts w:ascii="Calibri" w:eastAsia="Times New Roman" w:hAnsi="Calibri" w:cs="Calibri"/>
+          <w:i/>
+          <w:lang w:val="en-US"/>
+        </w:rPr>
+        <w:t>debug(</w:t>
+      </w:r>
+      <w:proofErr w:type="spellStart"/>
+      <w:proofErr w:type="gramEnd"/>
+      <w:r>
+        <w:rPr>
+          <w:rFonts w:ascii="Calibri" w:eastAsia="Times New Roman" w:hAnsi="Calibri" w:cs="Calibri"/>
+          <w:i/>
+          <w:lang w:val="en-US"/>
+        </w:rPr>
+        <w:t>QtRPT.pageList</w:t>
+      </w:r>
+      <w:proofErr w:type="spellEnd"/>
+      <w:r>
+        <w:rPr>
+          <w:rFonts w:ascii="Calibri" w:eastAsia="Times New Roman" w:hAnsi="Calibri" w:cs="Calibri"/>
+          <w:i/>
+          <w:lang w:val="en-US"/>
+        </w:rPr>
+        <w:t>);</w:t>
+      </w:r>
+    </w:p>
+    <w:p>
+      <w:pPr>
+        <w:spacing w:after="0" w:line="240" w:lineRule="auto"/>
+        <w:rPr>
+          <w:rFonts w:ascii="Calibri" w:eastAsia="Times New Roman" w:hAnsi="Calibri" w:cs="Calibri"/>
+          <w:lang w:val="en-US"/>
+        </w:rPr>
+      </w:pPr>
+    </w:p>
+    <w:p>
+      <w:pPr>
+        <w:spacing w:after="0" w:line="240" w:lineRule="auto"/>
+        <w:rPr>
+          <w:rFonts w:ascii="Calibri" w:eastAsia="Times New Roman" w:hAnsi="Calibri" w:cs="Calibri"/>
+          <w:lang w:val="en-US"/>
+        </w:rPr>
+      </w:pPr>
+      <w:r>
+        <w:rPr>
+          <w:rFonts w:ascii="Calibri" w:eastAsia="Times New Roman" w:hAnsi="Calibri" w:cs="Calibri"/>
+          <w:lang w:val="en-US"/>
+        </w:rPr>
+        <w:t>To get count of report pages</w:t>
+      </w:r>
+    </w:p>
+    <w:p>
+      <w:pPr>
+        <w:spacing w:after="0" w:line="240" w:lineRule="auto"/>
+        <w:rPr>
+          <w:rFonts w:ascii="Calibri" w:eastAsia="Times New Roman" w:hAnsi="Calibri" w:cs="Calibri"/>
+          <w:i/>
+          <w:lang w:val="en-US"/>
+        </w:rPr>
+      </w:pPr>
+      <w:r>
+        <w:rPr>
+          <w:rFonts w:ascii="Calibri" w:eastAsia="Times New Roman" w:hAnsi="Calibri" w:cs="Calibri"/>
+          <w:i/>
+          <w:lang w:val="en-US"/>
+        </w:rPr>
+        <w:t>debug(</w:t>
+      </w:r>
+      <w:proofErr w:type="spellStart"/>
+      <w:proofErr w:type="gramStart"/>
+      <w:r>
+        <w:rPr>
+          <w:rFonts w:ascii="Calibri" w:eastAsia="Times New Roman" w:hAnsi="Calibri" w:cs="Calibri"/>
+          <w:i/>
+          <w:lang w:val="en-US"/>
+        </w:rPr>
+        <w:t>QtRPT.pageList.length</w:t>
+      </w:r>
+      <w:proofErr w:type="spellEnd"/>
+      <w:proofErr w:type="gramEnd"/>
+      <w:r>
+        <w:rPr>
+          <w:rFonts w:ascii="Calibri" w:eastAsia="Times New Roman" w:hAnsi="Calibri" w:cs="Calibri"/>
+          <w:i/>
+          <w:lang w:val="en-US"/>
+        </w:rPr>
+        <w:t>);</w:t>
+      </w:r>
+    </w:p>
+    <w:p>
+      <w:pPr>
+        <w:spacing w:after="0" w:line="240" w:lineRule="auto"/>
+        <w:rPr>
+          <w:rFonts w:ascii="Calibri" w:eastAsia="Times New Roman" w:hAnsi="Calibri" w:cs="Calibri"/>
+          <w:lang w:val="en-US"/>
+        </w:rPr>
+      </w:pPr>
+    </w:p>
+    <w:p>
+      <w:pPr>
+        <w:spacing w:after="0" w:line="240" w:lineRule="auto"/>
+        <w:rPr>
+          <w:rFonts w:ascii="Calibri" w:eastAsia="Times New Roman" w:hAnsi="Calibri" w:cs="Calibri"/>
+          <w:lang w:val="en-US"/>
+        </w:rPr>
+      </w:pPr>
+      <w:r>
+        <w:rPr>
+          <w:rFonts w:ascii="Calibri" w:eastAsia="Times New Roman" w:hAnsi="Calibri" w:cs="Calibri"/>
+          <w:lang w:val="en-US"/>
+        </w:rPr>
+        <w:t>To get the report page name</w:t>
+      </w:r>
+    </w:p>
+    <w:p>
+      <w:pPr>
+        <w:spacing w:after="0" w:line="240" w:lineRule="auto"/>
+        <w:rPr>
+          <w:rFonts w:ascii="Calibri" w:eastAsia="Times New Roman" w:hAnsi="Calibri" w:cs="Calibri"/>
+          <w:i/>
+          <w:lang w:val="en-US"/>
+        </w:rPr>
+      </w:pPr>
+      <w:r>
+        <w:rPr>
+          <w:rFonts w:ascii="Calibri" w:eastAsia="Times New Roman" w:hAnsi="Calibri" w:cs="Calibri"/>
+          <w:i/>
+          <w:lang w:val="en-US"/>
+        </w:rPr>
+        <w:t>debug(</w:t>
+      </w:r>
+      <w:proofErr w:type="spellStart"/>
+      <w:r>
+        <w:rPr>
+          <w:rFonts w:ascii="Calibri" w:eastAsia="Times New Roman" w:hAnsi="Calibri" w:cs="Calibri"/>
+          <w:i/>
+          <w:lang w:val="en-US"/>
+        </w:rPr>
+        <w:t>QtRPT.pageList</w:t>
+      </w:r>
+      <w:proofErr w:type="spellEnd"/>
+      <w:r>
+        <w:rPr>
+          <w:rFonts w:ascii="Calibri" w:eastAsia="Times New Roman" w:hAnsi="Calibri" w:cs="Calibri"/>
+          <w:i/>
+          <w:lang w:val="en-US"/>
+        </w:rPr>
+        <w:t>[0</w:t>
+      </w:r>
+      <w:proofErr w:type="gramStart"/>
+      <w:r>
+        <w:rPr>
+          <w:rFonts w:ascii="Calibri" w:eastAsia="Times New Roman" w:hAnsi="Calibri" w:cs="Calibri"/>
+          <w:i/>
+          <w:lang w:val="en-US"/>
+        </w:rPr>
+        <w:t>].</w:t>
+      </w:r>
+      <w:proofErr w:type="spellStart"/>
+      <w:r>
+        <w:rPr>
+          <w:rFonts w:ascii="Calibri" w:eastAsia="Times New Roman" w:hAnsi="Calibri" w:cs="Calibri"/>
+          <w:i/>
+          <w:lang w:val="en-US"/>
+        </w:rPr>
+        <w:t>objectName</w:t>
+      </w:r>
+      <w:proofErr w:type="spellEnd"/>
+      <w:proofErr w:type="gramEnd"/>
+      <w:r>
+        <w:rPr>
+          <w:rFonts w:ascii="Calibri" w:eastAsia="Times New Roman" w:hAnsi="Calibri" w:cs="Calibri"/>
+          <w:i/>
+          <w:lang w:val="en-US"/>
+        </w:rPr>
+        <w:t>);</w:t>
+      </w:r>
+    </w:p>
+    <w:p>
+      <w:pPr>
+        <w:spacing w:after="0" w:line="240" w:lineRule="auto"/>
+        <w:rPr>
+          <w:rFonts w:ascii="Calibri" w:eastAsia="Times New Roman" w:hAnsi="Calibri" w:cs="Calibri"/>
+          <w:lang w:val="en-US"/>
+        </w:rPr>
+      </w:pPr>
+    </w:p>
+    <w:p>
+      <w:pPr>
+        <w:spacing w:after="0" w:line="240" w:lineRule="auto"/>
+        <w:rPr>
+          <w:rFonts w:ascii="Calibri" w:eastAsia="Times New Roman" w:hAnsi="Calibri" w:cs="Calibri"/>
+          <w:b/>
+          <w:lang w:val="en-US"/>
+        </w:rPr>
+      </w:pPr>
+      <w:r>
+        <w:rPr>
+          <w:rFonts w:ascii="Calibri" w:eastAsia="Times New Roman" w:hAnsi="Calibri" w:cs="Calibri"/>
+          <w:b/>
+          <w:lang w:val="en-US"/>
+        </w:rPr>
+        <w:t>Common functions</w:t>
+      </w:r>
+    </w:p>
+    <w:p>
+      <w:pPr>
+        <w:spacing w:after="0" w:line="240" w:lineRule="auto"/>
+        <w:rPr>
+          <w:rFonts w:ascii="Calibri" w:eastAsia="Times New Roman" w:hAnsi="Calibri" w:cs="Calibri"/>
+          <w:lang w:val="en-US"/>
+        </w:rPr>
+      </w:pPr>
+      <w:r>
+        <w:rPr>
+          <w:rFonts w:ascii="Calibri" w:eastAsia="Times New Roman" w:hAnsi="Calibri" w:cs="Calibri"/>
+          <w:lang w:val="en-US"/>
+        </w:rPr>
+        <w:t>for debugging, you can use print or debug function</w:t>
+      </w:r>
+    </w:p>
+    <w:p>
+      <w:pPr>
+        <w:spacing w:after="0" w:line="240" w:lineRule="auto"/>
+        <w:rPr>
+          <w:rFonts w:ascii="Calibri" w:eastAsia="Times New Roman" w:hAnsi="Calibri" w:cs="Calibri"/>
+          <w:lang w:val="en-US"/>
+        </w:rPr>
+      </w:pPr>
+      <w:r>
+        <w:rPr>
+          <w:rFonts w:ascii="Calibri" w:eastAsia="Times New Roman" w:hAnsi="Calibri" w:cs="Calibri"/>
+          <w:lang w:val="en-US"/>
+        </w:rPr>
+        <w:t xml:space="preserve">print in </w:t>
+      </w:r>
+      <w:proofErr w:type="spellStart"/>
+      <w:r>
+        <w:rPr>
+          <w:rFonts w:ascii="Calibri" w:eastAsia="Times New Roman" w:hAnsi="Calibri" w:cs="Calibri"/>
+          <w:lang w:val="en-US"/>
+        </w:rPr>
+        <w:t>QtCreator</w:t>
+      </w:r>
+      <w:proofErr w:type="spellEnd"/>
+      <w:r>
+        <w:rPr>
+          <w:rFonts w:ascii="Calibri" w:eastAsia="Times New Roman" w:hAnsi="Calibri" w:cs="Calibri"/>
+          <w:lang w:val="en-US"/>
+        </w:rPr>
+        <w:t xml:space="preserve"> word TEST + value of variable [var1]</w:t>
+      </w:r>
+    </w:p>
+    <w:p>
+      <w:pPr>
+        <w:spacing w:after="0" w:line="240" w:lineRule="auto"/>
+        <w:rPr>
+          <w:rFonts w:ascii="Calibri" w:eastAsia="Times New Roman" w:hAnsi="Calibri" w:cs="Calibri"/>
+          <w:lang w:val="en-US"/>
+        </w:rPr>
+      </w:pPr>
+    </w:p>
+    <w:p>
+      <w:pPr>
+        <w:spacing w:after="0" w:line="240" w:lineRule="auto"/>
+        <w:rPr>
+          <w:rFonts w:ascii="Calibri" w:eastAsia="Times New Roman" w:hAnsi="Calibri" w:cs="Calibri"/>
+          <w:i/>
+          <w:lang w:val="en-US"/>
+        </w:rPr>
+      </w:pPr>
+      <w:proofErr w:type="gramStart"/>
+      <w:r>
+        <w:rPr>
+          <w:rFonts w:ascii="Calibri" w:eastAsia="Times New Roman" w:hAnsi="Calibri" w:cs="Calibri"/>
+          <w:i/>
+          <w:lang w:val="en-US"/>
+        </w:rPr>
+        <w:t>debug(</w:t>
+      </w:r>
+      <w:proofErr w:type="gramEnd"/>
+      <w:r>
+        <w:rPr>
+          <w:rFonts w:ascii="Calibri" w:eastAsia="Times New Roman" w:hAnsi="Calibri" w:cs="Calibri"/>
+          <w:i/>
+          <w:lang w:val="en-US"/>
+        </w:rPr>
+        <w:t>'TEST:' + [var1]);</w:t>
+      </w:r>
+    </w:p>
+    <w:p>
+      <w:pPr>
+        <w:spacing w:after="0" w:line="240" w:lineRule="auto"/>
+        <w:rPr>
+          <w:rFonts w:ascii="Calibri" w:eastAsia="Times New Roman" w:hAnsi="Calibri" w:cs="Calibri"/>
+          <w:i/>
+          <w:lang w:val="en-US"/>
+        </w:rPr>
+      </w:pPr>
+      <w:proofErr w:type="gramStart"/>
+      <w:r>
+        <w:rPr>
+          <w:rFonts w:ascii="Calibri" w:eastAsia="Times New Roman" w:hAnsi="Calibri" w:cs="Calibri"/>
+          <w:i/>
+          <w:lang w:val="en-US"/>
+        </w:rPr>
+        <w:t>print(</w:t>
+      </w:r>
+      <w:proofErr w:type="gramEnd"/>
+      <w:r>
+        <w:rPr>
+          <w:rFonts w:ascii="Calibri" w:eastAsia="Times New Roman" w:hAnsi="Calibri" w:cs="Calibri"/>
+          <w:i/>
+          <w:lang w:val="en-US"/>
+        </w:rPr>
+        <w:t>'TEST:' + [var1]);</w:t>
+      </w:r>
+    </w:p>
+    <w:p>
+      <w:pPr>
+        <w:spacing w:after="0" w:line="240" w:lineRule="auto"/>
+        <w:rPr>
+          <w:rFonts w:ascii="Calibri" w:eastAsia="Times New Roman" w:hAnsi="Calibri" w:cs="Calibri"/>
+          <w:lang w:val="en-US"/>
+        </w:rPr>
+      </w:pPr>
+    </w:p>
+    <w:p>
+      <w:pPr>
+        <w:spacing w:after="0" w:line="240" w:lineRule="auto"/>
+        <w:rPr>
+          <w:rFonts w:ascii="Calibri" w:eastAsia="Times New Roman" w:hAnsi="Calibri" w:cs="Calibri"/>
+          <w:lang w:val="en-US"/>
+        </w:rPr>
+      </w:pPr>
+    </w:p>
+    <w:p>
+      <w:pPr>
+        <w:spacing w:after="0" w:line="240" w:lineRule="auto"/>
+        <w:rPr>
+          <w:rFonts w:ascii="Calibri" w:eastAsia="Times New Roman" w:hAnsi="Calibri" w:cs="Calibri"/>
+          <w:b/>
+          <w:lang w:val="en-US"/>
+        </w:rPr>
+      </w:pPr>
+      <w:r>
+        <w:rPr>
+          <w:rFonts w:ascii="Calibri" w:eastAsia="Times New Roman" w:hAnsi="Calibri" w:cs="Calibri"/>
+          <w:b/>
+          <w:lang w:val="en-US"/>
+        </w:rPr>
+        <w:t>Common section</w:t>
+      </w:r>
+    </w:p>
+    <w:p>
+      <w:pPr>
+        <w:spacing w:after="0" w:line="240" w:lineRule="auto"/>
+        <w:rPr>
+          <w:rFonts w:ascii="Calibri" w:eastAsia="Times New Roman" w:hAnsi="Calibri" w:cs="Calibri"/>
+          <w:lang w:val="en-US"/>
+        </w:rPr>
+      </w:pPr>
+      <w:r>
+        <w:rPr>
+          <w:rFonts w:ascii="Calibri" w:eastAsia="Times New Roman" w:hAnsi="Calibri" w:cs="Calibri"/>
+          <w:lang w:val="en-US"/>
+        </w:rPr>
+        <w:t>- not depends from order of the fields and evaluate as</w:t>
+      </w:r>
+    </w:p>
+    <w:p>
+      <w:pPr>
+        <w:spacing w:after="0" w:line="240" w:lineRule="auto"/>
+        <w:rPr>
+          <w:rFonts w:ascii="Calibri" w:eastAsia="Times New Roman" w:hAnsi="Calibri" w:cs="Calibri"/>
+          <w:lang w:val="en-US"/>
+        </w:rPr>
+      </w:pPr>
+      <w:r>
+        <w:rPr>
+          <w:rFonts w:ascii="Calibri" w:eastAsia="Times New Roman" w:hAnsi="Calibri" w:cs="Calibri"/>
+          <w:lang w:val="en-US"/>
+        </w:rPr>
+        <w:t>as report starts</w:t>
+      </w:r>
+    </w:p>
+    <w:p>
+      <w:pPr>
+        <w:spacing w:after="0" w:line="240" w:lineRule="auto"/>
+        <w:rPr>
+          <w:rFonts w:ascii="Calibri" w:eastAsia="Times New Roman" w:hAnsi="Calibri" w:cs="Calibri"/>
+          <w:lang w:val="en-US"/>
+        </w:rPr>
+      </w:pPr>
+    </w:p>
+    <w:p>
+      <w:pPr>
+        <w:spacing w:after="0" w:line="240" w:lineRule="auto"/>
+        <w:rPr>
+          <w:rFonts w:ascii="Calibri" w:eastAsia="Times New Roman" w:hAnsi="Calibri" w:cs="Calibri"/>
+          <w:lang w:val="en-US"/>
+        </w:rPr>
+      </w:pPr>
+      <w:r>
+        <w:rPr>
+          <w:rFonts w:ascii="Calibri" w:eastAsia="Times New Roman" w:hAnsi="Calibri" w:cs="Calibri"/>
+          <w:lang w:val="en-US"/>
+        </w:rPr>
+        <w:t>checking the value of variable var1 from user application</w:t>
+      </w:r>
+    </w:p>
+    <w:p>
+      <w:pPr>
+        <w:spacing w:after="0" w:line="240" w:lineRule="auto"/>
+        <w:rPr>
+          <w:rFonts w:ascii="Calibri" w:eastAsia="Times New Roman" w:hAnsi="Calibri" w:cs="Calibri"/>
+          <w:lang w:val="en-US"/>
+        </w:rPr>
+      </w:pPr>
+      <w:r>
+        <w:rPr>
+          <w:rFonts w:ascii="Calibri" w:eastAsia="Times New Roman" w:hAnsi="Calibri" w:cs="Calibri"/>
+          <w:lang w:val="en-US"/>
+        </w:rPr>
+        <w:t>and makes report page visible/invisible depends of value.</w:t>
+      </w:r>
+    </w:p>
+    <w:p>
+      <w:pPr>
+        <w:spacing w:after="0" w:line="240" w:lineRule="auto"/>
+        <w:rPr>
+          <w:rFonts w:ascii="Calibri" w:eastAsia="Times New Roman" w:hAnsi="Calibri" w:cs="Calibri"/>
+          <w:lang w:val="en-US"/>
+        </w:rPr>
+      </w:pPr>
+      <w:r>
+        <w:rPr>
+          <w:rFonts w:ascii="Calibri" w:eastAsia="Times New Roman" w:hAnsi="Calibri" w:cs="Calibri"/>
+          <w:lang w:val="en-US"/>
+        </w:rPr>
+        <w:t>Please note, that here only first value of variable will be taken</w:t>
+      </w:r>
+    </w:p>
+    <w:p>
+      <w:pPr>
+        <w:spacing w:after="0" w:line="240" w:lineRule="auto"/>
+        <w:rPr>
+          <w:rFonts w:ascii="Calibri" w:eastAsia="Times New Roman" w:hAnsi="Calibri" w:cs="Calibri"/>
+          <w:lang w:val="en-US"/>
+        </w:rPr>
+      </w:pPr>
+      <w:r>
+        <w:rPr>
+          <w:rFonts w:ascii="Calibri" w:eastAsia="Times New Roman" w:hAnsi="Calibri" w:cs="Calibri"/>
+          <w:lang w:val="en-US"/>
+        </w:rPr>
+        <w:t>If you want to process each value of vari</w:t>
+      </w:r>
+      <w:r>
+        <w:rPr>
+          <w:rFonts w:ascii="Calibri" w:eastAsia="Times New Roman" w:hAnsi="Calibri" w:cs="Calibri"/>
+          <w:lang w:val="en-US"/>
+        </w:rPr>
+        <w:t>a</w:t>
+      </w:r>
+      <w:r>
+        <w:rPr>
+          <w:rFonts w:ascii="Calibri" w:eastAsia="Times New Roman" w:hAnsi="Calibri" w:cs="Calibri"/>
+          <w:lang w:val="en-US"/>
+        </w:rPr>
+        <w:t xml:space="preserve">ble from data set, </w:t>
+      </w:r>
+      <w:proofErr w:type="gramStart"/>
+      <w:r>
+        <w:rPr>
+          <w:rFonts w:ascii="Calibri" w:eastAsia="Times New Roman" w:hAnsi="Calibri" w:cs="Calibri"/>
+          <w:lang w:val="en-US"/>
+        </w:rPr>
+        <w:t>you</w:t>
+      </w:r>
+      <w:proofErr w:type="gramEnd"/>
+      <w:r>
+        <w:rPr>
+          <w:rFonts w:ascii="Calibri" w:eastAsia="Times New Roman" w:hAnsi="Calibri" w:cs="Calibri"/>
+          <w:lang w:val="en-US"/>
+        </w:rPr>
+        <w:t xml:space="preserve"> must</w:t>
+      </w:r>
+    </w:p>
+    <w:p>
+      <w:pPr>
+        <w:spacing w:after="0" w:line="240" w:lineRule="auto"/>
+        <w:rPr>
+          <w:rFonts w:ascii="Calibri" w:eastAsia="Times New Roman" w:hAnsi="Calibri" w:cs="Calibri"/>
+          <w:lang w:val="en-US"/>
+        </w:rPr>
+      </w:pPr>
+      <w:r>
+        <w:rPr>
+          <w:rFonts w:ascii="Calibri" w:eastAsia="Times New Roman" w:hAnsi="Calibri" w:cs="Calibri"/>
+          <w:lang w:val="en-US"/>
+        </w:rPr>
+        <w:t>place such processing in the function of appropriate field</w:t>
+      </w:r>
+    </w:p>
+    <w:p>
+      <w:pPr>
+        <w:spacing w:after="0" w:line="240" w:lineRule="auto"/>
+        <w:rPr>
+          <w:rFonts w:ascii="Calibri" w:eastAsia="Times New Roman" w:hAnsi="Calibri" w:cs="Calibri"/>
+          <w:lang w:val="en-US"/>
+        </w:rPr>
+      </w:pPr>
+    </w:p>
+    <w:p>
+      <w:pPr>
+        <w:spacing w:after="0" w:line="240" w:lineRule="auto"/>
+        <w:rPr>
+          <w:rFonts w:ascii="Calibri" w:eastAsia="Times New Roman" w:hAnsi="Calibri" w:cs="Calibri"/>
+          <w:i/>
+          <w:lang w:val="en-US"/>
+        </w:rPr>
+      </w:pPr>
+      <w:r>
+        <w:rPr>
+          <w:rFonts w:ascii="Calibri" w:eastAsia="Times New Roman" w:hAnsi="Calibri" w:cs="Calibri"/>
+          <w:i/>
+          <w:lang w:val="en-US"/>
+        </w:rPr>
+        <w:t>if ([var1] &gt; 1000)</w:t>
+      </w:r>
+    </w:p>
+    <w:p>
+      <w:pPr>
+        <w:spacing w:after="0" w:line="240" w:lineRule="auto"/>
+        <w:rPr>
+          <w:rFonts w:ascii="Calibri" w:eastAsia="Times New Roman" w:hAnsi="Calibri" w:cs="Calibri"/>
+          <w:i/>
+          <w:lang w:val="en-US"/>
+        </w:rPr>
+      </w:pPr>
+      <w:r>
+        <w:rPr>
+          <w:rFonts w:ascii="Calibri" w:eastAsia="Times New Roman" w:hAnsi="Calibri" w:cs="Calibri"/>
+          <w:i/>
+          <w:lang w:val="en-US"/>
+        </w:rPr>
+        <w:t xml:space="preserve">     </w:t>
+      </w:r>
+      <w:proofErr w:type="spellStart"/>
+      <w:r>
+        <w:rPr>
+          <w:rFonts w:ascii="Calibri" w:eastAsia="Times New Roman" w:hAnsi="Calibri" w:cs="Calibri"/>
+          <w:i/>
+          <w:lang w:val="en-US"/>
+        </w:rPr>
+        <w:t>QtRPT.pageList</w:t>
+      </w:r>
+      <w:proofErr w:type="spellEnd"/>
+      <w:r>
+        <w:rPr>
+          <w:rFonts w:ascii="Calibri" w:eastAsia="Times New Roman" w:hAnsi="Calibri" w:cs="Calibri"/>
+          <w:i/>
+          <w:lang w:val="en-US"/>
+        </w:rPr>
+        <w:t>[0</w:t>
+      </w:r>
+      <w:proofErr w:type="gramStart"/>
+      <w:r>
+        <w:rPr>
+          <w:rFonts w:ascii="Calibri" w:eastAsia="Times New Roman" w:hAnsi="Calibri" w:cs="Calibri"/>
+          <w:i/>
+          <w:lang w:val="en-US"/>
+        </w:rPr>
+        <w:t>].</w:t>
+      </w:r>
+      <w:proofErr w:type="spellStart"/>
+      <w:r>
+        <w:rPr>
+          <w:rFonts w:ascii="Calibri" w:eastAsia="Times New Roman" w:hAnsi="Calibri" w:cs="Calibri"/>
+          <w:i/>
+          <w:lang w:val="en-US"/>
+        </w:rPr>
+        <w:t>setVisible</w:t>
+      </w:r>
+      <w:proofErr w:type="spellEnd"/>
+      <w:proofErr w:type="gramEnd"/>
+      <w:r>
+        <w:rPr>
+          <w:rFonts w:ascii="Calibri" w:eastAsia="Times New Roman" w:hAnsi="Calibri" w:cs="Calibri"/>
+          <w:i/>
+          <w:lang w:val="en-US"/>
+        </w:rPr>
+        <w:t>(false);</w:t>
+      </w:r>
+    </w:p>
+    <w:p>
+      <w:pPr>
+        <w:spacing w:after="0" w:line="240" w:lineRule="auto"/>
+        <w:rPr>
+          <w:rFonts w:ascii="Calibri" w:eastAsia="Times New Roman" w:hAnsi="Calibri" w:cs="Calibri"/>
+          <w:i/>
+          <w:lang w:val="en-US"/>
+        </w:rPr>
+      </w:pPr>
+      <w:r>
+        <w:rPr>
+          <w:rFonts w:ascii="Calibri" w:eastAsia="Times New Roman" w:hAnsi="Calibri" w:cs="Calibri"/>
+          <w:i/>
+          <w:lang w:val="en-US"/>
+        </w:rPr>
+        <w:t>else</w:t>
+      </w:r>
+    </w:p>
+    <w:p>
+      <w:pPr>
+        <w:spacing w:after="0" w:line="240" w:lineRule="auto"/>
+        <w:rPr>
+          <w:rFonts w:ascii="Calibri" w:eastAsia="Times New Roman" w:hAnsi="Calibri" w:cs="Calibri"/>
+          <w:i/>
+          <w:lang w:val="en-US"/>
+        </w:rPr>
+      </w:pPr>
+      <w:r>
+        <w:rPr>
+          <w:rFonts w:ascii="Calibri" w:eastAsia="Times New Roman" w:hAnsi="Calibri" w:cs="Calibri"/>
+          <w:i/>
+          <w:lang w:val="en-US"/>
+        </w:rPr>
+        <w:t xml:space="preserve">     </w:t>
+      </w:r>
+      <w:proofErr w:type="spellStart"/>
+      <w:r>
+        <w:rPr>
+          <w:rFonts w:ascii="Calibri" w:eastAsia="Times New Roman" w:hAnsi="Calibri" w:cs="Calibri"/>
+          <w:i/>
+          <w:lang w:val="en-US"/>
+        </w:rPr>
+        <w:t>QtRPT.pageList</w:t>
+      </w:r>
+      <w:proofErr w:type="spellEnd"/>
+      <w:r>
+        <w:rPr>
+          <w:rFonts w:ascii="Calibri" w:eastAsia="Times New Roman" w:hAnsi="Calibri" w:cs="Calibri"/>
+          <w:i/>
+          <w:lang w:val="en-US"/>
+        </w:rPr>
+        <w:t>[0</w:t>
+      </w:r>
+      <w:proofErr w:type="gramStart"/>
+      <w:r>
+        <w:rPr>
+          <w:rFonts w:ascii="Calibri" w:eastAsia="Times New Roman" w:hAnsi="Calibri" w:cs="Calibri"/>
+          <w:i/>
+          <w:lang w:val="en-US"/>
+        </w:rPr>
+        <w:t>].</w:t>
+      </w:r>
+      <w:proofErr w:type="spellStart"/>
+      <w:r>
+        <w:rPr>
+          <w:rFonts w:ascii="Calibri" w:eastAsia="Times New Roman" w:hAnsi="Calibri" w:cs="Calibri"/>
+          <w:i/>
+          <w:lang w:val="en-US"/>
+        </w:rPr>
+        <w:t>setVisible</w:t>
+      </w:r>
+      <w:proofErr w:type="spellEnd"/>
+      <w:proofErr w:type="gramEnd"/>
+      <w:r>
+        <w:rPr>
+          <w:rFonts w:ascii="Calibri" w:eastAsia="Times New Roman" w:hAnsi="Calibri" w:cs="Calibri"/>
+          <w:i/>
+          <w:lang w:val="en-US"/>
+        </w:rPr>
+        <w:t>(true);</w:t>
+      </w:r>
+    </w:p>
+    <w:p>
+      <w:pPr>
+        <w:spacing w:after="0" w:line="240" w:lineRule="auto"/>
+        <w:rPr>
+          <w:rFonts w:ascii="Calibri" w:eastAsia="Times New Roman" w:hAnsi="Calibri" w:cs="Calibri"/>
+          <w:lang w:val="en-US"/>
+        </w:rPr>
+      </w:pPr>
+      <w:r>
+        <w:rPr>
+          <w:rFonts w:ascii="Calibri" w:eastAsia="Times New Roman" w:hAnsi="Calibri" w:cs="Calibri"/>
+          <w:lang w:val="en-US"/>
+        </w:rPr>
+        <w:lastRenderedPageBreak/>
+        <w:t>To p</w:t>
+      </w:r>
+      <w:r>
+        <w:rPr>
+          <w:rFonts w:ascii="Calibri" w:eastAsia="Times New Roman" w:hAnsi="Calibri" w:cs="Calibri"/>
+          <w:lang w:val="en-US"/>
+        </w:rPr>
+        <w:t>rocess field</w:t>
+      </w:r>
+      <w:r>
+        <w:rPr>
+          <w:rFonts w:ascii="Calibri" w:eastAsia="Times New Roman" w:hAnsi="Calibri" w:cs="Calibri"/>
+          <w:lang w:val="en-US"/>
+        </w:rPr>
+        <w:t>, you must define</w:t>
+      </w:r>
+      <w:r>
+        <w:rPr>
+          <w:rFonts w:ascii="Calibri" w:eastAsia="Times New Roman" w:hAnsi="Calibri" w:cs="Calibri"/>
+          <w:lang w:val="en-US"/>
+        </w:rPr>
+        <w:t xml:space="preserve"> function</w:t>
+      </w:r>
+      <w:r>
+        <w:rPr>
+          <w:rFonts w:ascii="Calibri" w:eastAsia="Times New Roman" w:hAnsi="Calibri" w:cs="Calibri"/>
+          <w:lang w:val="en-US"/>
+        </w:rPr>
+        <w:t xml:space="preserve"> with name field1 before getting data from user application</w:t>
+      </w:r>
+    </w:p>
+    <w:p>
+      <w:pPr>
+        <w:spacing w:after="0" w:line="240" w:lineRule="auto"/>
+        <w:rPr>
+          <w:rFonts w:ascii="Calibri" w:eastAsia="Times New Roman" w:hAnsi="Calibri" w:cs="Calibri"/>
+          <w:lang w:val="en-US"/>
+        </w:rPr>
+      </w:pPr>
+    </w:p>
+    <w:p>
+      <w:pPr>
+        <w:spacing w:after="0" w:line="240" w:lineRule="auto"/>
+        <w:rPr>
+          <w:rFonts w:ascii="Calibri" w:eastAsia="Times New Roman" w:hAnsi="Calibri" w:cs="Calibri"/>
+          <w:b/>
+          <w:lang w:val="en-US"/>
+        </w:rPr>
+      </w:pPr>
+      <w:r>
+        <w:rPr>
+          <w:rFonts w:ascii="Calibri" w:eastAsia="Times New Roman" w:hAnsi="Calibri" w:cs="Calibri"/>
+          <w:b/>
+          <w:lang w:val="en-US"/>
+        </w:rPr>
+        <w:t>VERY IMPORTANT!</w:t>
+      </w:r>
+    </w:p>
+    <w:p>
+      <w:pPr>
+        <w:spacing w:after="0" w:line="240" w:lineRule="auto"/>
+        <w:rPr>
+          <w:rFonts w:ascii="Calibri" w:eastAsia="Times New Roman" w:hAnsi="Calibri" w:cs="Calibri"/>
+          <w:lang w:val="en-US"/>
+        </w:rPr>
+      </w:pPr>
+      <w:r>
+        <w:rPr>
+          <w:rFonts w:ascii="Calibri" w:eastAsia="Times New Roman" w:hAnsi="Calibri" w:cs="Calibri"/>
+          <w:lang w:val="en-US"/>
+        </w:rPr>
+        <w:t xml:space="preserve">The name functions must </w:t>
+      </w:r>
+      <w:r>
+        <w:rPr>
+          <w:rFonts w:ascii="Calibri" w:eastAsia="Times New Roman" w:hAnsi="Calibri" w:cs="Calibri"/>
+          <w:lang w:val="en-US"/>
+        </w:rPr>
+        <w:t xml:space="preserve">be as </w:t>
+      </w:r>
+      <w:proofErr w:type="spellStart"/>
+      <w:r>
+        <w:rPr>
+          <w:rFonts w:ascii="Calibri" w:eastAsia="Times New Roman" w:hAnsi="Calibri" w:cs="Calibri"/>
+          <w:lang w:val="en-US"/>
+        </w:rPr>
+        <w:t>nameOfField+BeforeData</w:t>
+      </w:r>
+      <w:proofErr w:type="spellEnd"/>
+    </w:p>
+    <w:p>
+      <w:pPr>
+        <w:spacing w:after="0" w:line="240" w:lineRule="auto"/>
+        <w:rPr>
+          <w:rFonts w:ascii="Calibri" w:eastAsia="Times New Roman" w:hAnsi="Calibri" w:cs="Calibri"/>
+          <w:lang w:val="en-US"/>
+        </w:rPr>
+      </w:pPr>
+      <w:r>
+        <w:rPr>
+          <w:rFonts w:ascii="Calibri" w:eastAsia="Times New Roman" w:hAnsi="Calibri" w:cs="Calibri"/>
+          <w:lang w:val="en-US"/>
+        </w:rPr>
+        <w:t xml:space="preserve">or </w:t>
+      </w:r>
+      <w:proofErr w:type="spellStart"/>
+      <w:r>
+        <w:rPr>
+          <w:rFonts w:ascii="Calibri" w:eastAsia="Times New Roman" w:hAnsi="Calibri" w:cs="Calibri"/>
+          <w:lang w:val="en-US"/>
+        </w:rPr>
+        <w:t>nameOfField+AfterData</w:t>
+      </w:r>
+      <w:proofErr w:type="spellEnd"/>
+    </w:p>
+    <w:p>
+      <w:pPr>
+        <w:spacing w:after="0" w:line="240" w:lineRule="auto"/>
+        <w:rPr>
+          <w:rFonts w:ascii="Calibri" w:eastAsia="Times New Roman" w:hAnsi="Calibri" w:cs="Calibri"/>
+          <w:i/>
+          <w:lang w:val="en-US"/>
+        </w:rPr>
+      </w:pPr>
+      <w:proofErr w:type="spellStart"/>
+      <w:r>
+        <w:rPr>
+          <w:rFonts w:ascii="Calibri" w:eastAsia="Times New Roman" w:hAnsi="Calibri" w:cs="Calibri"/>
+          <w:i/>
+          <w:lang w:val="en-US"/>
+        </w:rPr>
+        <w:t>BeforeData</w:t>
+      </w:r>
+      <w:proofErr w:type="spellEnd"/>
+      <w:r>
+        <w:rPr>
+          <w:rFonts w:ascii="Calibri" w:eastAsia="Times New Roman" w:hAnsi="Calibri" w:cs="Calibri"/>
+          <w:i/>
+          <w:lang w:val="en-US"/>
+        </w:rPr>
+        <w:t xml:space="preserve"> functions will be executed before start of processing appropriate field</w:t>
+      </w:r>
+    </w:p>
+    <w:p>
+      <w:pPr>
+        <w:spacing w:after="0" w:line="240" w:lineRule="auto"/>
+        <w:rPr>
+          <w:rFonts w:ascii="Calibri" w:eastAsia="Times New Roman" w:hAnsi="Calibri" w:cs="Calibri"/>
+          <w:i/>
+          <w:lang w:val="en-US"/>
+        </w:rPr>
+      </w:pPr>
+      <w:proofErr w:type="spellStart"/>
+      <w:r>
+        <w:rPr>
+          <w:rFonts w:ascii="Calibri" w:eastAsia="Times New Roman" w:hAnsi="Calibri" w:cs="Calibri"/>
+          <w:i/>
+          <w:lang w:val="en-US"/>
+        </w:rPr>
+        <w:t>AfterData</w:t>
+      </w:r>
+      <w:proofErr w:type="spellEnd"/>
+      <w:r>
+        <w:rPr>
+          <w:rFonts w:ascii="Calibri" w:eastAsia="Times New Roman" w:hAnsi="Calibri" w:cs="Calibri"/>
+          <w:i/>
+          <w:lang w:val="en-US"/>
+        </w:rPr>
+        <w:t xml:space="preserve"> function will be executed after getting data from user application</w:t>
+      </w:r>
+    </w:p>
+    <w:p>
+      <w:pPr>
+        <w:spacing w:after="0" w:line="240" w:lineRule="auto"/>
+        <w:rPr>
+          <w:rFonts w:ascii="Calibri" w:eastAsia="Times New Roman" w:hAnsi="Calibri" w:cs="Calibri"/>
+          <w:lang w:val="en-US"/>
+        </w:rPr>
+      </w:pPr>
+    </w:p>
+    <w:p>
+      <w:pPr>
+        <w:spacing w:after="0" w:line="240" w:lineRule="auto"/>
+        <w:rPr>
+          <w:rFonts w:ascii="Calibri" w:eastAsia="Times New Roman" w:hAnsi="Calibri" w:cs="Calibri"/>
+          <w:b/>
+          <w:i/>
+          <w:lang w:val="en-US"/>
+        </w:rPr>
+      </w:pPr>
+      <w:r>
+        <w:rPr>
+          <w:rFonts w:ascii="Calibri" w:eastAsia="Times New Roman" w:hAnsi="Calibri" w:cs="Calibri"/>
+          <w:b/>
+          <w:i/>
+          <w:lang w:val="en-US"/>
+        </w:rPr>
+        <w:t>Below some examples of using</w:t>
+      </w:r>
+    </w:p>
+    <w:p>
+      <w:pPr>
+        <w:spacing w:after="0" w:line="240" w:lineRule="auto"/>
+        <w:rPr>
+          <w:rFonts w:ascii="Calibri" w:eastAsia="Times New Roman" w:hAnsi="Calibri" w:cs="Calibri"/>
+          <w:lang w:val="en-US"/>
+        </w:rPr>
+      </w:pPr>
+    </w:p>
+    <w:p>
+      <w:pPr>
+        <w:spacing w:after="0" w:line="240" w:lineRule="auto"/>
+        <w:rPr>
+          <w:rFonts w:ascii="Calibri" w:eastAsia="Times New Roman" w:hAnsi="Calibri" w:cs="Calibri"/>
+          <w:lang w:val="en-US"/>
+        </w:rPr>
+      </w:pPr>
+      <w:r>
+        <w:rPr>
+          <w:rFonts w:ascii="Calibri" w:eastAsia="Times New Roman" w:hAnsi="Calibri" w:cs="Calibri"/>
+          <w:lang w:val="en-US"/>
+        </w:rPr>
+        <w:t>function field1</w:t>
+      </w:r>
+      <w:proofErr w:type="gramStart"/>
+      <w:r>
+        <w:rPr>
+          <w:rFonts w:ascii="Calibri" w:eastAsia="Times New Roman" w:hAnsi="Calibri" w:cs="Calibri"/>
+          <w:lang w:val="en-US"/>
+        </w:rPr>
+        <w:t>BeforeData(</w:t>
+      </w:r>
+      <w:proofErr w:type="gramEnd"/>
+      <w:r>
+        <w:rPr>
+          <w:rFonts w:ascii="Calibri" w:eastAsia="Times New Roman" w:hAnsi="Calibri" w:cs="Calibri"/>
+          <w:lang w:val="en-US"/>
+        </w:rPr>
+        <w:t>)</w:t>
+      </w:r>
+    </w:p>
+    <w:p>
+      <w:pPr>
+        <w:spacing w:after="0" w:line="240" w:lineRule="auto"/>
+        <w:rPr>
+          <w:rFonts w:ascii="Calibri" w:eastAsia="Times New Roman" w:hAnsi="Calibri" w:cs="Calibri"/>
+          <w:lang w:val="en-US"/>
+        </w:rPr>
+      </w:pPr>
+      <w:r>
+        <w:rPr>
+          <w:rFonts w:ascii="Calibri" w:eastAsia="Times New Roman" w:hAnsi="Calibri" w:cs="Calibri"/>
+          <w:lang w:val="en-US"/>
+        </w:rPr>
+        <w:t xml:space="preserve">{ </w:t>
+      </w:r>
+    </w:p>
+    <w:p>
+      <w:pPr>
+        <w:spacing w:after="0" w:line="240" w:lineRule="auto"/>
+        <w:rPr>
+          <w:rFonts w:ascii="Calibri" w:eastAsia="Times New Roman" w:hAnsi="Calibri" w:cs="Calibri"/>
+          <w:lang w:val="en-US"/>
+        </w:rPr>
+      </w:pPr>
+      <w:r>
+        <w:rPr>
+          <w:rFonts w:ascii="Calibri" w:eastAsia="Times New Roman" w:hAnsi="Calibri" w:cs="Calibri"/>
+          <w:lang w:val="en-US"/>
+        </w:rPr>
+        <w:t xml:space="preserve">   </w:t>
+      </w:r>
+      <w:r>
+        <w:rPr>
+          <w:rFonts w:ascii="Calibri" w:eastAsia="Times New Roman" w:hAnsi="Calibri" w:cs="Calibri"/>
+          <w:lang w:val="en-US"/>
+        </w:rPr>
+        <w:t>// making the field visible/invisible depends of value</w:t>
+      </w:r>
+    </w:p>
+    <w:p>
+      <w:pPr>
+        <w:spacing w:after="0" w:line="240" w:lineRule="auto"/>
+        <w:rPr>
+          <w:rFonts w:ascii="Calibri" w:eastAsia="Times New Roman" w:hAnsi="Calibri" w:cs="Calibri"/>
+          <w:lang w:val="en-US"/>
+        </w:rPr>
+      </w:pPr>
+      <w:r>
+        <w:rPr>
+          <w:rFonts w:ascii="Calibri" w:eastAsia="Times New Roman" w:hAnsi="Calibri" w:cs="Calibri"/>
+          <w:lang w:val="en-US"/>
+        </w:rPr>
+        <w:t xml:space="preserve">   </w:t>
+      </w:r>
+      <w:r>
+        <w:rPr>
+          <w:rFonts w:ascii="Calibri" w:eastAsia="Times New Roman" w:hAnsi="Calibri" w:cs="Calibri"/>
+          <w:lang w:val="en-US"/>
+        </w:rPr>
+        <w:t>if ([var1] &gt; 1000) {</w:t>
+      </w:r>
+    </w:p>
+    <w:p>
+      <w:pPr>
+        <w:spacing w:after="0" w:line="240" w:lineRule="auto"/>
+        <w:rPr>
+          <w:rFonts w:ascii="Calibri" w:eastAsia="Times New Roman" w:hAnsi="Calibri" w:cs="Calibri"/>
+          <w:lang w:val="en-US"/>
+        </w:rPr>
+      </w:pPr>
+      <w:r>
+        <w:rPr>
+          <w:rFonts w:ascii="Calibri" w:eastAsia="Times New Roman" w:hAnsi="Calibri" w:cs="Calibri"/>
+          <w:lang w:val="en-US"/>
+        </w:rPr>
+        <w:t xml:space="preserve">      </w:t>
+      </w:r>
+      <w:r>
+        <w:rPr>
+          <w:rFonts w:ascii="Calibri" w:eastAsia="Times New Roman" w:hAnsi="Calibri" w:cs="Calibri"/>
+          <w:lang w:val="en-US"/>
+        </w:rPr>
+        <w:t>field1.visible = false;</w:t>
+      </w:r>
+    </w:p>
+    <w:p>
+      <w:pPr>
+        <w:spacing w:after="0" w:line="240" w:lineRule="auto"/>
+        <w:rPr>
+          <w:rFonts w:ascii="Calibri" w:eastAsia="Times New Roman" w:hAnsi="Calibri" w:cs="Calibri"/>
+          <w:lang w:val="en-US"/>
+        </w:rPr>
+      </w:pPr>
+      <w:r>
+        <w:rPr>
+          <w:rFonts w:ascii="Calibri" w:eastAsia="Times New Roman" w:hAnsi="Calibri" w:cs="Calibri"/>
+          <w:lang w:val="en-US"/>
+        </w:rPr>
+        <w:t xml:space="preserve">      </w:t>
+      </w:r>
+      <w:r>
+        <w:rPr>
+          <w:rFonts w:ascii="Calibri" w:eastAsia="Times New Roman" w:hAnsi="Calibri" w:cs="Calibri"/>
+          <w:lang w:val="en-US"/>
+        </w:rPr>
+        <w:t>field1.value = 'HELLO, I am invisible'; // assigning the value to the field</w:t>
+      </w:r>
+    </w:p>
+    <w:p>
+      <w:pPr>
+        <w:spacing w:after="0" w:line="240" w:lineRule="auto"/>
+        <w:rPr>
+          <w:rFonts w:ascii="Calibri" w:eastAsia="Times New Roman" w:hAnsi="Calibri" w:cs="Calibri"/>
+          <w:lang w:val="en-US"/>
+        </w:rPr>
+      </w:pPr>
+      <w:r>
+        <w:rPr>
+          <w:rFonts w:ascii="Calibri" w:eastAsia="Times New Roman" w:hAnsi="Calibri" w:cs="Calibri"/>
+          <w:lang w:val="en-US"/>
+        </w:rPr>
+        <w:t xml:space="preserve">   </w:t>
+      </w:r>
+      <w:r>
+        <w:rPr>
+          <w:rFonts w:ascii="Calibri" w:eastAsia="Times New Roman" w:hAnsi="Calibri" w:cs="Calibri"/>
+          <w:lang w:val="en-US"/>
+        </w:rPr>
+        <w:t>} else {</w:t>
+      </w:r>
+    </w:p>
+    <w:p>
+      <w:pPr>
+        <w:spacing w:after="0" w:line="240" w:lineRule="auto"/>
+        <w:rPr>
+          <w:rFonts w:ascii="Calibri" w:eastAsia="Times New Roman" w:hAnsi="Calibri" w:cs="Calibri"/>
+          <w:lang w:val="en-US"/>
+        </w:rPr>
+      </w:pPr>
+      <w:r>
+        <w:rPr>
+          <w:rFonts w:ascii="Calibri" w:eastAsia="Times New Roman" w:hAnsi="Calibri" w:cs="Calibri"/>
+          <w:lang w:val="en-US"/>
+        </w:rPr>
+        <w:t xml:space="preserve">      </w:t>
+      </w:r>
+      <w:r>
+        <w:rPr>
+          <w:rFonts w:ascii="Calibri" w:eastAsia="Times New Roman" w:hAnsi="Calibri" w:cs="Calibri"/>
+          <w:lang w:val="en-US"/>
+        </w:rPr>
+        <w:t>field1.visible = true;</w:t>
+      </w:r>
+    </w:p>
+    <w:p>
+      <w:pPr>
+        <w:spacing w:after="0" w:line="240" w:lineRule="auto"/>
+        <w:rPr>
+          <w:rFonts w:ascii="Calibri" w:eastAsia="Times New Roman" w:hAnsi="Calibri" w:cs="Calibri"/>
+          <w:lang w:val="en-US"/>
+        </w:rPr>
+      </w:pPr>
+      <w:r>
+        <w:rPr>
+          <w:rFonts w:ascii="Calibri" w:eastAsia="Times New Roman" w:hAnsi="Calibri" w:cs="Calibri"/>
+          <w:lang w:val="en-US"/>
+        </w:rPr>
+        <w:t xml:space="preserve">   </w:t>
+      </w:r>
+      <w:r>
+        <w:rPr>
+          <w:rFonts w:ascii="Calibri" w:eastAsia="Times New Roman" w:hAnsi="Calibri" w:cs="Calibri"/>
+          <w:lang w:val="en-US"/>
+        </w:rPr>
+        <w:t>}</w:t>
+      </w:r>
+    </w:p>
+    <w:p>
+      <w:pPr>
+        <w:spacing w:after="0" w:line="240" w:lineRule="auto"/>
+        <w:rPr>
+          <w:rFonts w:ascii="Calibri" w:eastAsia="Times New Roman" w:hAnsi="Calibri" w:cs="Calibri"/>
+          <w:lang w:val="en-US"/>
+        </w:rPr>
+      </w:pPr>
+      <w:r>
+        <w:rPr>
+          <w:rFonts w:ascii="Calibri" w:eastAsia="Times New Roman" w:hAnsi="Calibri" w:cs="Calibri"/>
+          <w:lang w:val="en-US"/>
+        </w:rPr>
+        <w:t>}</w:t>
+      </w:r>
+    </w:p>
+    <w:p>
+      <w:pPr>
+        <w:spacing w:after="0" w:line="240" w:lineRule="auto"/>
+        <w:rPr>
+          <w:rFonts w:ascii="Calibri" w:eastAsia="Times New Roman" w:hAnsi="Calibri" w:cs="Calibri"/>
+          <w:lang w:val="en-US"/>
+        </w:rPr>
+      </w:pPr>
+    </w:p>
+    <w:p>
+      <w:pPr>
+        <w:spacing w:after="0" w:line="240" w:lineRule="auto"/>
+        <w:rPr>
+          <w:rFonts w:ascii="Calibri" w:eastAsia="Times New Roman" w:hAnsi="Calibri" w:cs="Calibri"/>
+          <w:lang w:val="en-US"/>
+        </w:rPr>
+      </w:pPr>
+    </w:p>
+    <w:p>
+      <w:pPr>
+        <w:spacing w:after="0" w:line="240" w:lineRule="auto"/>
+        <w:rPr>
+          <w:rFonts w:ascii="Calibri" w:eastAsia="Times New Roman" w:hAnsi="Calibri" w:cs="Calibri"/>
+          <w:lang w:val="en-US"/>
+        </w:rPr>
+      </w:pPr>
+      <w:r>
+        <w:rPr>
+          <w:rFonts w:ascii="Calibri" w:eastAsia="Times New Roman" w:hAnsi="Calibri" w:cs="Calibri"/>
+          <w:lang w:val="en-US"/>
+        </w:rPr>
+        <w:t>/*Processing field with name field1 after getting data from user application</w:t>
+      </w:r>
+    </w:p>
+    <w:p>
+      <w:pPr>
+        <w:spacing w:after="0" w:line="240" w:lineRule="auto"/>
+        <w:rPr>
+          <w:rFonts w:ascii="Calibri" w:eastAsia="Times New Roman" w:hAnsi="Calibri" w:cs="Calibri"/>
+          <w:lang w:val="en-US"/>
+        </w:rPr>
+      </w:pPr>
+      <w:r>
+        <w:rPr>
+          <w:rFonts w:ascii="Calibri" w:eastAsia="Times New Roman" w:hAnsi="Calibri" w:cs="Calibri"/>
+          <w:lang w:val="en-US"/>
+        </w:rPr>
+        <w:t>Please note, that use After function preferably only for changing text value of the field</w:t>
+      </w:r>
+    </w:p>
+    <w:p>
+      <w:pPr>
+        <w:spacing w:after="0" w:line="240" w:lineRule="auto"/>
+        <w:rPr>
+          <w:rFonts w:ascii="Calibri" w:eastAsia="Times New Roman" w:hAnsi="Calibri" w:cs="Calibri"/>
+          <w:lang w:val="en-US"/>
+        </w:rPr>
+      </w:pPr>
+      <w:r>
+        <w:rPr>
+          <w:rFonts w:ascii="Calibri" w:eastAsia="Times New Roman" w:hAnsi="Calibri" w:cs="Calibri"/>
+          <w:lang w:val="en-US"/>
+        </w:rPr>
+        <w:t>*/</w:t>
+      </w:r>
+    </w:p>
+    <w:p>
+      <w:pPr>
+        <w:spacing w:after="0" w:line="240" w:lineRule="auto"/>
+        <w:rPr>
+          <w:rFonts w:ascii="Calibri" w:eastAsia="Times New Roman" w:hAnsi="Calibri" w:cs="Calibri"/>
+          <w:lang w:val="en-US"/>
+        </w:rPr>
+      </w:pPr>
+      <w:r>
+        <w:rPr>
+          <w:rFonts w:ascii="Calibri" w:eastAsia="Times New Roman" w:hAnsi="Calibri" w:cs="Calibri"/>
+          <w:lang w:val="en-US"/>
+        </w:rPr>
+        <w:t>function field1AfterData(value)</w:t>
+      </w:r>
+    </w:p>
+    <w:p>
+      <w:pPr>
+        <w:spacing w:after="0" w:line="240" w:lineRule="auto"/>
+        <w:rPr>
+          <w:rFonts w:ascii="Calibri" w:eastAsia="Times New Roman" w:hAnsi="Calibri" w:cs="Calibri"/>
+          <w:lang w:val="en-US"/>
+        </w:rPr>
+      </w:pPr>
+      <w:r>
+        <w:rPr>
+          <w:rFonts w:ascii="Calibri" w:eastAsia="Times New Roman" w:hAnsi="Calibri" w:cs="Calibri"/>
+          <w:lang w:val="en-US"/>
+        </w:rPr>
+        <w:t>{</w:t>
+      </w:r>
+    </w:p>
+    <w:p>
+      <w:pPr>
+        <w:spacing w:after="0" w:line="240" w:lineRule="auto"/>
+        <w:rPr>
+          <w:rFonts w:ascii="Calibri" w:eastAsia="Times New Roman" w:hAnsi="Calibri" w:cs="Calibri"/>
+          <w:lang w:val="en-US"/>
+        </w:rPr>
+      </w:pPr>
+      <w:r>
+        <w:rPr>
+          <w:rFonts w:ascii="Calibri" w:eastAsia="Times New Roman" w:hAnsi="Calibri" w:cs="Calibri"/>
+          <w:lang w:val="en-US"/>
+        </w:rPr>
+        <w:t xml:space="preserve">   </w:t>
+      </w:r>
+      <w:r>
+        <w:rPr>
+          <w:rFonts w:ascii="Calibri" w:eastAsia="Times New Roman" w:hAnsi="Calibri" w:cs="Calibri"/>
+          <w:lang w:val="en-US"/>
+        </w:rPr>
+        <w:t xml:space="preserve">/*This function mainly intended for </w:t>
+      </w:r>
+      <w:proofErr w:type="spellStart"/>
+      <w:r>
+        <w:rPr>
+          <w:rFonts w:ascii="Calibri" w:eastAsia="Times New Roman" w:hAnsi="Calibri" w:cs="Calibri"/>
+          <w:lang w:val="en-US"/>
+        </w:rPr>
+        <w:t>modifing</w:t>
+      </w:r>
+      <w:proofErr w:type="spellEnd"/>
+      <w:r>
+        <w:rPr>
+          <w:rFonts w:ascii="Calibri" w:eastAsia="Times New Roman" w:hAnsi="Calibri" w:cs="Calibri"/>
+          <w:lang w:val="en-US"/>
+        </w:rPr>
+        <w:t xml:space="preserve"> of result string.</w:t>
+      </w:r>
+    </w:p>
+    <w:p>
+      <w:pPr>
+        <w:spacing w:after="0" w:line="240" w:lineRule="auto"/>
+        <w:rPr>
+          <w:rFonts w:ascii="Calibri" w:eastAsia="Times New Roman" w:hAnsi="Calibri" w:cs="Calibri"/>
+          <w:lang w:val="en-US"/>
+        </w:rPr>
+      </w:pPr>
+      <w:r>
+        <w:rPr>
+          <w:rFonts w:ascii="Calibri" w:eastAsia="Times New Roman" w:hAnsi="Calibri" w:cs="Calibri"/>
+          <w:lang w:val="en-US"/>
+        </w:rPr>
+        <w:t xml:space="preserve">   </w:t>
+      </w:r>
+      <w:r>
+        <w:rPr>
+          <w:rFonts w:ascii="Calibri" w:eastAsia="Times New Roman" w:hAnsi="Calibri" w:cs="Calibri"/>
+          <w:lang w:val="en-US"/>
+        </w:rPr>
+        <w:t>DONT use the following settings in AFTER section</w:t>
+      </w:r>
+    </w:p>
+    <w:p>
+      <w:pPr>
+        <w:spacing w:after="0" w:line="240" w:lineRule="auto"/>
+        <w:rPr>
+          <w:rFonts w:ascii="Calibri" w:eastAsia="Times New Roman" w:hAnsi="Calibri" w:cs="Calibri"/>
+          <w:lang w:val="en-US"/>
+        </w:rPr>
+      </w:pPr>
+      <w:r>
+        <w:rPr>
+          <w:rFonts w:ascii="Calibri" w:eastAsia="Times New Roman" w:hAnsi="Calibri" w:cs="Calibri"/>
+          <w:lang w:val="en-US"/>
+        </w:rPr>
+        <w:t xml:space="preserve">   </w:t>
+      </w:r>
+      <w:r>
+        <w:rPr>
+          <w:rFonts w:ascii="Calibri" w:eastAsia="Times New Roman" w:hAnsi="Calibri" w:cs="Calibri"/>
+          <w:lang w:val="en-US"/>
+        </w:rPr>
+        <w:t>F</w:t>
+      </w:r>
+      <w:r>
+        <w:rPr>
+          <w:rFonts w:ascii="Calibri" w:eastAsia="Times New Roman" w:hAnsi="Calibri" w:cs="Calibri"/>
+          <w:lang w:val="en-US"/>
+        </w:rPr>
+        <w:t>ield1.visible = false;</w:t>
+      </w:r>
+    </w:p>
+    <w:p>
+      <w:pPr>
+        <w:spacing w:after="0" w:line="240" w:lineRule="auto"/>
+        <w:rPr>
+          <w:rFonts w:ascii="Calibri" w:eastAsia="Times New Roman" w:hAnsi="Calibri" w:cs="Calibri"/>
+          <w:lang w:val="en-US"/>
+        </w:rPr>
+      </w:pPr>
+    </w:p>
+    <w:p>
+      <w:pPr>
+        <w:spacing w:after="0" w:line="240" w:lineRule="auto"/>
+        <w:rPr>
+          <w:rFonts w:ascii="Calibri" w:eastAsia="Times New Roman" w:hAnsi="Calibri" w:cs="Calibri"/>
+          <w:lang w:val="en-US"/>
+        </w:rPr>
+      </w:pPr>
+      <w:r>
+        <w:rPr>
+          <w:rFonts w:ascii="Calibri" w:eastAsia="Times New Roman" w:hAnsi="Calibri" w:cs="Calibri"/>
+          <w:lang w:val="en-US"/>
+        </w:rPr>
+        <w:t xml:space="preserve">   </w:t>
+      </w:r>
+      <w:r>
+        <w:rPr>
+          <w:rFonts w:ascii="Calibri" w:eastAsia="Times New Roman" w:hAnsi="Calibri" w:cs="Calibri"/>
+          <w:lang w:val="en-US"/>
+        </w:rPr>
+        <w:t>If you DONT want to change value string, just comment 'return'</w:t>
+      </w:r>
+    </w:p>
+    <w:p>
+      <w:pPr>
+        <w:spacing w:after="0" w:line="240" w:lineRule="auto"/>
+        <w:rPr>
+          <w:rFonts w:ascii="Calibri" w:eastAsia="Times New Roman" w:hAnsi="Calibri" w:cs="Calibri"/>
+          <w:lang w:val="en-US"/>
+        </w:rPr>
+      </w:pPr>
+      <w:r>
+        <w:rPr>
+          <w:rFonts w:ascii="Calibri" w:eastAsia="Times New Roman" w:hAnsi="Calibri" w:cs="Calibri"/>
+          <w:lang w:val="en-US"/>
+        </w:rPr>
+        <w:t xml:space="preserve">   </w:t>
+      </w:r>
+      <w:r>
+        <w:rPr>
+          <w:rFonts w:ascii="Calibri" w:eastAsia="Times New Roman" w:hAnsi="Calibri" w:cs="Calibri"/>
+          <w:lang w:val="en-US"/>
+        </w:rPr>
+        <w:t>Here we modified the value that comes from user application and add</w:t>
+      </w:r>
+    </w:p>
+    <w:p>
+      <w:pPr>
+        <w:spacing w:after="0" w:line="240" w:lineRule="auto"/>
+        <w:rPr>
+          <w:rFonts w:ascii="Calibri" w:eastAsia="Times New Roman" w:hAnsi="Calibri" w:cs="Calibri"/>
+          <w:lang w:val="en-US"/>
+        </w:rPr>
+      </w:pPr>
+      <w:r>
+        <w:rPr>
+          <w:rFonts w:ascii="Calibri" w:eastAsia="Times New Roman" w:hAnsi="Calibri" w:cs="Calibri"/>
+          <w:lang w:val="en-US"/>
+        </w:rPr>
+        <w:t xml:space="preserve">   </w:t>
+      </w:r>
+      <w:r>
+        <w:rPr>
+          <w:rFonts w:ascii="Calibri" w:eastAsia="Times New Roman" w:hAnsi="Calibri" w:cs="Calibri"/>
+          <w:lang w:val="en-US"/>
+        </w:rPr>
+        <w:t>the string to it*/</w:t>
+      </w:r>
+    </w:p>
+    <w:p>
+      <w:pPr>
+        <w:spacing w:after="0" w:line="240" w:lineRule="auto"/>
+        <w:rPr>
+          <w:rFonts w:ascii="Calibri" w:eastAsia="Times New Roman" w:hAnsi="Calibri" w:cs="Calibri"/>
+          <w:lang w:val="en-US"/>
+        </w:rPr>
+      </w:pPr>
+      <w:r>
+        <w:rPr>
+          <w:rFonts w:ascii="Calibri" w:eastAsia="Times New Roman" w:hAnsi="Calibri" w:cs="Calibri"/>
+          <w:lang w:val="en-US"/>
+        </w:rPr>
+        <w:t xml:space="preserve">   </w:t>
+      </w:r>
+      <w:r>
+        <w:rPr>
+          <w:rFonts w:ascii="Calibri" w:eastAsia="Times New Roman" w:hAnsi="Calibri" w:cs="Calibri"/>
+          <w:lang w:val="en-US"/>
+        </w:rPr>
+        <w:t xml:space="preserve">field1.fontColor = </w:t>
+      </w:r>
+      <w:proofErr w:type="spellStart"/>
+      <w:proofErr w:type="gramStart"/>
+      <w:r>
+        <w:rPr>
+          <w:rFonts w:ascii="Calibri" w:eastAsia="Times New Roman" w:hAnsi="Calibri" w:cs="Calibri"/>
+          <w:lang w:val="en-US"/>
+        </w:rPr>
+        <w:t>QColor</w:t>
+      </w:r>
+      <w:proofErr w:type="spellEnd"/>
+      <w:r>
+        <w:rPr>
+          <w:rFonts w:ascii="Calibri" w:eastAsia="Times New Roman" w:hAnsi="Calibri" w:cs="Calibri"/>
+          <w:lang w:val="en-US"/>
+        </w:rPr>
+        <w:t>(</w:t>
+      </w:r>
+      <w:proofErr w:type="gramEnd"/>
+      <w:r>
+        <w:rPr>
+          <w:rFonts w:ascii="Calibri" w:eastAsia="Times New Roman" w:hAnsi="Calibri" w:cs="Calibri"/>
+          <w:lang w:val="en-US"/>
+        </w:rPr>
+        <w:t>255,0,0);</w:t>
+      </w:r>
+    </w:p>
+    <w:p>
+      <w:pPr>
+        <w:spacing w:after="0" w:line="240" w:lineRule="auto"/>
+        <w:rPr>
+          <w:rFonts w:ascii="Calibri" w:eastAsia="Times New Roman" w:hAnsi="Calibri" w:cs="Calibri"/>
+          <w:lang w:val="en-US"/>
+        </w:rPr>
+      </w:pPr>
+      <w:r>
+        <w:rPr>
+          <w:rFonts w:ascii="Calibri" w:eastAsia="Times New Roman" w:hAnsi="Calibri" w:cs="Calibri"/>
+          <w:lang w:val="en-US"/>
+        </w:rPr>
+        <w:t xml:space="preserve">   </w:t>
+      </w:r>
+      <w:r>
+        <w:rPr>
+          <w:rFonts w:ascii="Calibri" w:eastAsia="Times New Roman" w:hAnsi="Calibri" w:cs="Calibri"/>
+          <w:lang w:val="en-US"/>
+        </w:rPr>
+        <w:t>return value + " It is corrected string";</w:t>
+      </w:r>
+    </w:p>
+    <w:p>
+      <w:pPr>
+        <w:spacing w:after="0" w:line="240" w:lineRule="auto"/>
+        <w:rPr>
+          <w:rFonts w:ascii="Calibri" w:eastAsia="Times New Roman" w:hAnsi="Calibri" w:cs="Calibri"/>
+          <w:lang w:val="en-US"/>
+        </w:rPr>
+      </w:pPr>
+      <w:r>
+        <w:rPr>
+          <w:rFonts w:ascii="Calibri" w:eastAsia="Times New Roman" w:hAnsi="Calibri" w:cs="Calibri"/>
+          <w:lang w:val="en-US"/>
+        </w:rPr>
+        <w:t>}</w:t>
+      </w:r>
+    </w:p>
+    <w:p>
+      <w:pPr>
+        <w:spacing w:after="0" w:line="240" w:lineRule="auto"/>
+        <w:rPr>
+          <w:rFonts w:ascii="Calibri" w:eastAsia="Times New Roman" w:hAnsi="Calibri" w:cs="Calibri"/>
+          <w:lang w:val="en-US"/>
+        </w:rPr>
+      </w:pPr>
+    </w:p>
+    <w:p>
+      <w:pPr>
+        <w:spacing w:after="0" w:line="240" w:lineRule="auto"/>
+        <w:rPr>
+          <w:rFonts w:ascii="Calibri" w:eastAsia="Times New Roman" w:hAnsi="Calibri" w:cs="Calibri"/>
+          <w:lang w:val="en-US"/>
+        </w:rPr>
+      </w:pPr>
+      <w:r>
+        <w:rPr>
+          <w:rFonts w:ascii="Calibri" w:eastAsia="Times New Roman" w:hAnsi="Calibri" w:cs="Calibri"/>
+          <w:lang w:val="en-US"/>
+        </w:rPr>
+        <w:t>/*Here we rotate the field*/</w:t>
+      </w:r>
+    </w:p>
+    <w:p>
+      <w:pPr>
+        <w:spacing w:after="0" w:line="240" w:lineRule="auto"/>
+        <w:rPr>
+          <w:rFonts w:ascii="Calibri" w:eastAsia="Times New Roman" w:hAnsi="Calibri" w:cs="Calibri"/>
+          <w:lang w:val="en-US"/>
+        </w:rPr>
+      </w:pPr>
+      <w:r>
+        <w:rPr>
+          <w:rFonts w:ascii="Calibri" w:eastAsia="Times New Roman" w:hAnsi="Calibri" w:cs="Calibri"/>
+          <w:lang w:val="en-US"/>
+        </w:rPr>
+        <w:t>function field2</w:t>
+      </w:r>
+      <w:proofErr w:type="gramStart"/>
+      <w:r>
+        <w:rPr>
+          <w:rFonts w:ascii="Calibri" w:eastAsia="Times New Roman" w:hAnsi="Calibri" w:cs="Calibri"/>
+          <w:lang w:val="en-US"/>
+        </w:rPr>
+        <w:t>BeforeData(</w:t>
+      </w:r>
+      <w:proofErr w:type="gramEnd"/>
+      <w:r>
+        <w:rPr>
+          <w:rFonts w:ascii="Calibri" w:eastAsia="Times New Roman" w:hAnsi="Calibri" w:cs="Calibri"/>
+          <w:lang w:val="en-US"/>
+        </w:rPr>
+        <w:t>)</w:t>
+      </w:r>
+    </w:p>
+    <w:p>
+      <w:pPr>
+        <w:spacing w:after="0" w:line="240" w:lineRule="auto"/>
+        <w:rPr>
+          <w:rFonts w:ascii="Calibri" w:eastAsia="Times New Roman" w:hAnsi="Calibri" w:cs="Calibri"/>
+          <w:lang w:val="en-US"/>
+        </w:rPr>
+      </w:pPr>
+      <w:r>
+        <w:rPr>
+          <w:rFonts w:ascii="Calibri" w:eastAsia="Times New Roman" w:hAnsi="Calibri" w:cs="Calibri"/>
+          <w:lang w:val="en-US"/>
+        </w:rPr>
+        <w:t>{</w:t>
+      </w:r>
+    </w:p>
+    <w:p>
+      <w:pPr>
+        <w:spacing w:after="0" w:line="240" w:lineRule="auto"/>
+        <w:rPr>
+          <w:rFonts w:ascii="Calibri" w:eastAsia="Times New Roman" w:hAnsi="Calibri" w:cs="Calibri"/>
+          <w:lang w:val="en-US"/>
+        </w:rPr>
+      </w:pPr>
+      <w:r>
+        <w:rPr>
+          <w:rFonts w:ascii="Calibri" w:eastAsia="Times New Roman" w:hAnsi="Calibri" w:cs="Calibri"/>
+          <w:lang w:val="en-US"/>
+        </w:rPr>
+        <w:t xml:space="preserve">   </w:t>
+      </w:r>
+      <w:proofErr w:type="spellStart"/>
+      <w:r>
+        <w:rPr>
+          <w:rFonts w:ascii="Calibri" w:eastAsia="Times New Roman" w:hAnsi="Calibri" w:cs="Calibri"/>
+          <w:lang w:val="en-US"/>
+        </w:rPr>
+        <w:t>var</w:t>
+      </w:r>
+      <w:proofErr w:type="spellEnd"/>
+      <w:r>
+        <w:rPr>
+          <w:rFonts w:ascii="Calibri" w:eastAsia="Times New Roman" w:hAnsi="Calibri" w:cs="Calibri"/>
+          <w:lang w:val="en-US"/>
+        </w:rPr>
+        <w:t xml:space="preserve"> w = field2.width;</w:t>
+      </w:r>
+    </w:p>
+    <w:p>
+      <w:pPr>
+        <w:spacing w:after="0" w:line="240" w:lineRule="auto"/>
+        <w:rPr>
+          <w:rFonts w:ascii="Calibri" w:eastAsia="Times New Roman" w:hAnsi="Calibri" w:cs="Calibri"/>
+          <w:lang w:val="en-US"/>
+        </w:rPr>
+      </w:pPr>
+      <w:r>
+        <w:rPr>
+          <w:rFonts w:ascii="Calibri" w:eastAsia="Times New Roman" w:hAnsi="Calibri" w:cs="Calibri"/>
+          <w:lang w:val="en-US"/>
+        </w:rPr>
+        <w:t xml:space="preserve">   </w:t>
+      </w:r>
+      <w:proofErr w:type="spellStart"/>
+      <w:r>
+        <w:rPr>
+          <w:rFonts w:ascii="Calibri" w:eastAsia="Times New Roman" w:hAnsi="Calibri" w:cs="Calibri"/>
+          <w:lang w:val="en-US"/>
+        </w:rPr>
+        <w:t>var</w:t>
+      </w:r>
+      <w:proofErr w:type="spellEnd"/>
+      <w:r>
+        <w:rPr>
+          <w:rFonts w:ascii="Calibri" w:eastAsia="Times New Roman" w:hAnsi="Calibri" w:cs="Calibri"/>
+          <w:lang w:val="en-US"/>
+        </w:rPr>
+        <w:t xml:space="preserve"> h = field2.height;</w:t>
+      </w:r>
+    </w:p>
+    <w:p>
+      <w:pPr>
+        <w:spacing w:after="0" w:line="240" w:lineRule="auto"/>
+        <w:rPr>
+          <w:rFonts w:ascii="Calibri" w:eastAsia="Times New Roman" w:hAnsi="Calibri" w:cs="Calibri"/>
+          <w:lang w:val="en-US"/>
+        </w:rPr>
+      </w:pPr>
+      <w:r>
+        <w:rPr>
+          <w:rFonts w:ascii="Calibri" w:eastAsia="Times New Roman" w:hAnsi="Calibri" w:cs="Calibri"/>
+          <w:lang w:val="en-US"/>
+        </w:rPr>
+        <w:t xml:space="preserve">   </w:t>
+      </w:r>
+      <w:r>
+        <w:rPr>
+          <w:rFonts w:ascii="Calibri" w:eastAsia="Times New Roman" w:hAnsi="Calibri" w:cs="Calibri"/>
+          <w:lang w:val="en-US"/>
+        </w:rPr>
+        <w:t>field2.rotate = 3;</w:t>
+      </w:r>
+    </w:p>
+    <w:p>
+      <w:pPr>
+        <w:spacing w:after="0" w:line="240" w:lineRule="auto"/>
+        <w:rPr>
+          <w:rFonts w:ascii="Calibri" w:eastAsia="Times New Roman" w:hAnsi="Calibri" w:cs="Calibri"/>
+          <w:lang w:val="en-US"/>
+        </w:rPr>
+      </w:pPr>
+      <w:r>
+        <w:rPr>
+          <w:rFonts w:ascii="Calibri" w:eastAsia="Times New Roman" w:hAnsi="Calibri" w:cs="Calibri"/>
+          <w:lang w:val="en-US"/>
+        </w:rPr>
+        <w:t xml:space="preserve">   </w:t>
+      </w:r>
+      <w:r>
+        <w:rPr>
+          <w:rFonts w:ascii="Calibri" w:eastAsia="Times New Roman" w:hAnsi="Calibri" w:cs="Calibri"/>
+          <w:lang w:val="en-US"/>
+        </w:rPr>
+        <w:t>field2.height = w;</w:t>
+      </w:r>
+    </w:p>
+    <w:p>
+      <w:pPr>
+        <w:spacing w:after="0" w:line="240" w:lineRule="auto"/>
+        <w:rPr>
+          <w:rFonts w:ascii="Calibri" w:eastAsia="Times New Roman" w:hAnsi="Calibri" w:cs="Calibri"/>
+          <w:lang w:val="en-US"/>
+        </w:rPr>
+      </w:pPr>
+      <w:r>
+        <w:rPr>
+          <w:rFonts w:ascii="Calibri" w:eastAsia="Times New Roman" w:hAnsi="Calibri" w:cs="Calibri"/>
+          <w:lang w:val="en-US"/>
+        </w:rPr>
+        <w:t xml:space="preserve">   </w:t>
+      </w:r>
+      <w:r>
+        <w:rPr>
+          <w:rFonts w:ascii="Calibri" w:eastAsia="Times New Roman" w:hAnsi="Calibri" w:cs="Calibri"/>
+          <w:lang w:val="en-US"/>
+        </w:rPr>
+        <w:t>field2.width = h;</w:t>
+      </w:r>
+    </w:p>
+    <w:p>
+      <w:pPr>
+        <w:spacing w:after="0" w:line="240" w:lineRule="auto"/>
+        <w:rPr>
+          <w:rFonts w:ascii="Calibri" w:eastAsia="Times New Roman" w:hAnsi="Calibri" w:cs="Calibri"/>
+          <w:lang w:val="en-US"/>
+        </w:rPr>
+      </w:pPr>
+      <w:r>
+        <w:rPr>
+          <w:rFonts w:ascii="Calibri" w:eastAsia="Times New Roman" w:hAnsi="Calibri" w:cs="Calibri"/>
+          <w:lang w:val="en-US"/>
+        </w:rPr>
+        <w:t>}</w:t>
+      </w:r>
+    </w:p>
+    <w:p>
+      <w:pPr>
+        <w:spacing w:after="0" w:line="240" w:lineRule="auto"/>
+        <w:rPr>
+          <w:rFonts w:ascii="Calibri" w:eastAsia="Times New Roman" w:hAnsi="Calibri" w:cs="Calibri"/>
+          <w:lang w:val="en-US"/>
+        </w:rPr>
+      </w:pPr>
+    </w:p>
+    <w:p>
+      <w:pPr>
+        <w:spacing w:after="0" w:line="240" w:lineRule="auto"/>
+        <w:rPr>
+          <w:rFonts w:ascii="Calibri" w:eastAsia="Times New Roman" w:hAnsi="Calibri" w:cs="Calibri"/>
+          <w:lang w:val="en-US"/>
+        </w:rPr>
+      </w:pPr>
+      <w:r>
+        <w:rPr>
+          <w:rFonts w:ascii="Calibri" w:eastAsia="Times New Roman" w:hAnsi="Calibri" w:cs="Calibri"/>
+          <w:lang w:val="en-US"/>
+        </w:rPr>
+        <w:t>/*Here we change the width of field3, set the same as field4 has*/</w:t>
+      </w:r>
+    </w:p>
+    <w:p>
+      <w:pPr>
+        <w:spacing w:after="0" w:line="240" w:lineRule="auto"/>
+        <w:rPr>
+          <w:rFonts w:ascii="Calibri" w:eastAsia="Times New Roman" w:hAnsi="Calibri" w:cs="Calibri"/>
+          <w:lang w:val="en-US"/>
+        </w:rPr>
+      </w:pPr>
+      <w:r>
+        <w:rPr>
+          <w:rFonts w:ascii="Calibri" w:eastAsia="Times New Roman" w:hAnsi="Calibri" w:cs="Calibri"/>
+          <w:lang w:val="en-US"/>
+        </w:rPr>
+        <w:t>function field3</w:t>
+      </w:r>
+      <w:proofErr w:type="gramStart"/>
+      <w:r>
+        <w:rPr>
+          <w:rFonts w:ascii="Calibri" w:eastAsia="Times New Roman" w:hAnsi="Calibri" w:cs="Calibri"/>
+          <w:lang w:val="en-US"/>
+        </w:rPr>
+        <w:t>BeforeData(</w:t>
+      </w:r>
+      <w:proofErr w:type="gramEnd"/>
+      <w:r>
+        <w:rPr>
+          <w:rFonts w:ascii="Calibri" w:eastAsia="Times New Roman" w:hAnsi="Calibri" w:cs="Calibri"/>
+          <w:lang w:val="en-US"/>
+        </w:rPr>
+        <w:t>)</w:t>
+      </w:r>
+    </w:p>
+    <w:p>
+      <w:pPr>
+        <w:spacing w:after="0" w:line="240" w:lineRule="auto"/>
+        <w:rPr>
+          <w:rFonts w:ascii="Calibri" w:eastAsia="Times New Roman" w:hAnsi="Calibri" w:cs="Calibri"/>
+          <w:lang w:val="en-US"/>
+        </w:rPr>
+      </w:pPr>
+      <w:r>
+        <w:rPr>
+          <w:rFonts w:ascii="Calibri" w:eastAsia="Times New Roman" w:hAnsi="Calibri" w:cs="Calibri"/>
+          <w:lang w:val="en-US"/>
+        </w:rPr>
+        <w:t>{</w:t>
+      </w:r>
+    </w:p>
+    <w:p>
+      <w:pPr>
+        <w:spacing w:after="0" w:line="240" w:lineRule="auto"/>
+        <w:rPr>
+          <w:rFonts w:ascii="Calibri" w:eastAsia="Times New Roman" w:hAnsi="Calibri" w:cs="Calibri"/>
+          <w:lang w:val="en-US"/>
+        </w:rPr>
+      </w:pPr>
+      <w:r>
+        <w:rPr>
+          <w:rFonts w:ascii="Calibri" w:eastAsia="Times New Roman" w:hAnsi="Calibri" w:cs="Calibri"/>
+          <w:lang w:val="en-US"/>
+        </w:rPr>
+        <w:t xml:space="preserve">   </w:t>
+      </w:r>
+      <w:r>
+        <w:rPr>
+          <w:rFonts w:ascii="Calibri" w:eastAsia="Times New Roman" w:hAnsi="Calibri" w:cs="Calibri"/>
+          <w:lang w:val="en-US"/>
+        </w:rPr>
+        <w:t>field3.value = 'We change width of the field';</w:t>
+      </w:r>
+    </w:p>
+    <w:p>
+      <w:pPr>
+        <w:spacing w:after="0" w:line="240" w:lineRule="auto"/>
+        <w:rPr>
+          <w:rFonts w:ascii="Calibri" w:eastAsia="Times New Roman" w:hAnsi="Calibri" w:cs="Calibri"/>
+          <w:lang w:val="en-US"/>
+        </w:rPr>
+      </w:pPr>
+      <w:r>
+        <w:rPr>
+          <w:rFonts w:ascii="Calibri" w:eastAsia="Times New Roman" w:hAnsi="Calibri" w:cs="Calibri"/>
+          <w:lang w:val="en-US"/>
+        </w:rPr>
+        <w:t xml:space="preserve">   </w:t>
+      </w:r>
+      <w:r>
+        <w:rPr>
+          <w:rFonts w:ascii="Calibri" w:eastAsia="Times New Roman" w:hAnsi="Calibri" w:cs="Calibri"/>
+          <w:lang w:val="en-US"/>
+        </w:rPr>
+        <w:t>field3.width = field4.width;</w:t>
+      </w:r>
+    </w:p>
+    <w:p>
+      <w:pPr>
+        <w:spacing w:after="0" w:line="240" w:lineRule="auto"/>
+        <w:rPr>
+          <w:rFonts w:ascii="Calibri" w:eastAsia="Times New Roman" w:hAnsi="Calibri" w:cs="Calibri"/>
+          <w:lang w:val="en-US"/>
+        </w:rPr>
+      </w:pPr>
+      <w:r>
+        <w:rPr>
+          <w:rFonts w:ascii="Calibri" w:eastAsia="Times New Roman" w:hAnsi="Calibri" w:cs="Calibri"/>
+          <w:lang w:val="en-US"/>
+        </w:rPr>
+        <w:t>}</w:t>
+      </w:r>
+    </w:p>
+    <w:p>
+      <w:pPr>
+        <w:spacing w:after="0" w:line="240" w:lineRule="auto"/>
+        <w:rPr>
+          <w:rFonts w:ascii="Calibri" w:eastAsia="Times New Roman" w:hAnsi="Calibri" w:cs="Calibri"/>
+          <w:lang w:val="en-US"/>
+        </w:rPr>
+      </w:pPr>
+    </w:p>
+    <w:p>
+      <w:pPr>
+        <w:spacing w:after="0" w:line="240" w:lineRule="auto"/>
+        <w:rPr>
+          <w:rFonts w:ascii="Calibri" w:eastAsia="Times New Roman" w:hAnsi="Calibri" w:cs="Calibri"/>
+          <w:lang w:val="en-US"/>
+        </w:rPr>
+      </w:pPr>
+      <w:r>
+        <w:rPr>
+          <w:rFonts w:ascii="Calibri" w:eastAsia="Times New Roman" w:hAnsi="Calibri" w:cs="Calibri"/>
+          <w:lang w:val="en-US"/>
+        </w:rPr>
+        <w:t xml:space="preserve">/*Here we set the </w:t>
+      </w:r>
+      <w:proofErr w:type="spellStart"/>
+      <w:r>
+        <w:rPr>
+          <w:rFonts w:ascii="Calibri" w:eastAsia="Times New Roman" w:hAnsi="Calibri" w:cs="Calibri"/>
+          <w:lang w:val="en-US"/>
+        </w:rPr>
+        <w:t>font</w:t>
+      </w:r>
+      <w:proofErr w:type="spellEnd"/>
+      <w:r>
+        <w:rPr>
+          <w:rFonts w:ascii="Calibri" w:eastAsia="Times New Roman" w:hAnsi="Calibri" w:cs="Calibri"/>
+          <w:lang w:val="en-US"/>
+        </w:rPr>
+        <w:t xml:space="preserve"> and background color*/</w:t>
+      </w:r>
+    </w:p>
+    <w:p>
+      <w:pPr>
+        <w:spacing w:after="0" w:line="240" w:lineRule="auto"/>
+        <w:rPr>
+          <w:rFonts w:ascii="Calibri" w:eastAsia="Times New Roman" w:hAnsi="Calibri" w:cs="Calibri"/>
+          <w:lang w:val="en-US"/>
+        </w:rPr>
+      </w:pPr>
+      <w:r>
+        <w:rPr>
+          <w:rFonts w:ascii="Calibri" w:eastAsia="Times New Roman" w:hAnsi="Calibri" w:cs="Calibri"/>
+          <w:lang w:val="en-US"/>
+        </w:rPr>
+        <w:t>function field4</w:t>
+      </w:r>
+      <w:proofErr w:type="gramStart"/>
+      <w:r>
+        <w:rPr>
+          <w:rFonts w:ascii="Calibri" w:eastAsia="Times New Roman" w:hAnsi="Calibri" w:cs="Calibri"/>
+          <w:lang w:val="en-US"/>
+        </w:rPr>
+        <w:t>BeforeData(</w:t>
+      </w:r>
+      <w:proofErr w:type="gramEnd"/>
+      <w:r>
+        <w:rPr>
+          <w:rFonts w:ascii="Calibri" w:eastAsia="Times New Roman" w:hAnsi="Calibri" w:cs="Calibri"/>
+          <w:lang w:val="en-US"/>
+        </w:rPr>
+        <w:t>)</w:t>
+      </w:r>
+    </w:p>
+    <w:p>
+      <w:pPr>
+        <w:spacing w:after="0" w:line="240" w:lineRule="auto"/>
+        <w:rPr>
+          <w:rFonts w:ascii="Calibri" w:eastAsia="Times New Roman" w:hAnsi="Calibri" w:cs="Calibri"/>
+          <w:lang w:val="en-US"/>
+        </w:rPr>
+      </w:pPr>
+      <w:r>
+        <w:rPr>
+          <w:rFonts w:ascii="Calibri" w:eastAsia="Times New Roman" w:hAnsi="Calibri" w:cs="Calibri"/>
+          <w:lang w:val="en-US"/>
+        </w:rPr>
+        <w:t>{</w:t>
+      </w:r>
+    </w:p>
+    <w:p>
+      <w:pPr>
+        <w:spacing w:after="0" w:line="240" w:lineRule="auto"/>
+        <w:rPr>
+          <w:rFonts w:ascii="Calibri" w:eastAsia="Times New Roman" w:hAnsi="Calibri" w:cs="Calibri"/>
+          <w:lang w:val="en-US"/>
+        </w:rPr>
+      </w:pPr>
+      <w:r>
+        <w:rPr>
+          <w:rFonts w:ascii="Calibri" w:eastAsia="Times New Roman" w:hAnsi="Calibri" w:cs="Calibri"/>
+          <w:lang w:val="en-US"/>
+        </w:rPr>
+        <w:t xml:space="preserve">   </w:t>
+      </w:r>
+      <w:r>
+        <w:rPr>
+          <w:rFonts w:ascii="Calibri" w:eastAsia="Times New Roman" w:hAnsi="Calibri" w:cs="Calibri"/>
+          <w:lang w:val="en-US"/>
+        </w:rPr>
+        <w:t>field4.value = 'We change the color of font and background';</w:t>
+      </w:r>
+    </w:p>
+    <w:p>
+      <w:pPr>
+        <w:spacing w:after="0" w:line="240" w:lineRule="auto"/>
+        <w:rPr>
+          <w:rFonts w:ascii="Calibri" w:eastAsia="Times New Roman" w:hAnsi="Calibri" w:cs="Calibri"/>
+          <w:lang w:val="en-US"/>
+        </w:rPr>
+      </w:pPr>
+      <w:r>
+        <w:rPr>
+          <w:rFonts w:ascii="Calibri" w:eastAsia="Times New Roman" w:hAnsi="Calibri" w:cs="Calibri"/>
+          <w:lang w:val="en-US"/>
+        </w:rPr>
+        <w:t xml:space="preserve">   </w:t>
+      </w:r>
+      <w:r>
+        <w:rPr>
+          <w:rFonts w:ascii="Calibri" w:eastAsia="Times New Roman" w:hAnsi="Calibri" w:cs="Calibri"/>
+          <w:lang w:val="en-US"/>
+        </w:rPr>
+        <w:t xml:space="preserve">field4.fontColor = </w:t>
+      </w:r>
+      <w:proofErr w:type="spellStart"/>
+      <w:proofErr w:type="gramStart"/>
+      <w:r>
+        <w:rPr>
+          <w:rFonts w:ascii="Calibri" w:eastAsia="Times New Roman" w:hAnsi="Calibri" w:cs="Calibri"/>
+          <w:lang w:val="en-US"/>
+        </w:rPr>
+        <w:t>QColor</w:t>
+      </w:r>
+      <w:proofErr w:type="spellEnd"/>
+      <w:r>
+        <w:rPr>
+          <w:rFonts w:ascii="Calibri" w:eastAsia="Times New Roman" w:hAnsi="Calibri" w:cs="Calibri"/>
+          <w:lang w:val="en-US"/>
+        </w:rPr>
+        <w:t>(</w:t>
+      </w:r>
+      <w:proofErr w:type="gramEnd"/>
+      <w:r>
+        <w:rPr>
+          <w:rFonts w:ascii="Calibri" w:eastAsia="Times New Roman" w:hAnsi="Calibri" w:cs="Calibri"/>
+          <w:lang w:val="en-US"/>
+        </w:rPr>
+        <w:t>0,255,0);</w:t>
+      </w:r>
+    </w:p>
+    <w:p>
+      <w:pPr>
+        <w:spacing w:after="0" w:line="240" w:lineRule="auto"/>
+        <w:rPr>
+          <w:rFonts w:ascii="Calibri" w:eastAsia="Times New Roman" w:hAnsi="Calibri" w:cs="Calibri"/>
+          <w:lang w:val="en-US"/>
+        </w:rPr>
+      </w:pPr>
+      <w:r>
+        <w:rPr>
+          <w:rFonts w:ascii="Calibri" w:eastAsia="Times New Roman" w:hAnsi="Calibri" w:cs="Calibri"/>
+          <w:lang w:val="en-US"/>
+        </w:rPr>
+        <w:t xml:space="preserve">   </w:t>
+      </w:r>
+      <w:r>
+        <w:rPr>
+          <w:rFonts w:ascii="Calibri" w:eastAsia="Times New Roman" w:hAnsi="Calibri" w:cs="Calibri"/>
+          <w:lang w:val="en-US"/>
+        </w:rPr>
+        <w:t xml:space="preserve">field4.backgroundColor = </w:t>
+      </w:r>
+      <w:proofErr w:type="spellStart"/>
+      <w:proofErr w:type="gramStart"/>
+      <w:r>
+        <w:rPr>
+          <w:rFonts w:ascii="Calibri" w:eastAsia="Times New Roman" w:hAnsi="Calibri" w:cs="Calibri"/>
+          <w:lang w:val="en-US"/>
+        </w:rPr>
+        <w:t>QColor</w:t>
+      </w:r>
+      <w:proofErr w:type="spellEnd"/>
+      <w:r>
+        <w:rPr>
+          <w:rFonts w:ascii="Calibri" w:eastAsia="Times New Roman" w:hAnsi="Calibri" w:cs="Calibri"/>
+          <w:lang w:val="en-US"/>
+        </w:rPr>
+        <w:t>(</w:t>
+      </w:r>
+      <w:proofErr w:type="gramEnd"/>
+      <w:r>
+        <w:rPr>
+          <w:rFonts w:ascii="Calibri" w:eastAsia="Times New Roman" w:hAnsi="Calibri" w:cs="Calibri"/>
+          <w:lang w:val="en-US"/>
+        </w:rPr>
+        <w:t>255,0,0);</w:t>
+      </w:r>
+    </w:p>
+    <w:p>
+      <w:pPr>
+        <w:spacing w:after="0" w:line="240" w:lineRule="auto"/>
+        <w:rPr>
+          <w:rFonts w:ascii="Calibri" w:eastAsia="Times New Roman" w:hAnsi="Calibri" w:cs="Calibri"/>
+          <w:lang w:val="en-US"/>
+        </w:rPr>
+      </w:pPr>
+      <w:r>
+        <w:rPr>
+          <w:rFonts w:ascii="Calibri" w:eastAsia="Times New Roman" w:hAnsi="Calibri" w:cs="Calibri"/>
+          <w:lang w:val="en-US"/>
+        </w:rPr>
+        <w:t>}</w:t>
+      </w:r>
+    </w:p>
+    <w:p>
+      <w:pPr>
+        <w:spacing w:after="0" w:line="240" w:lineRule="auto"/>
+        <w:rPr>
+          <w:rFonts w:ascii="Calibri" w:eastAsia="Times New Roman" w:hAnsi="Calibri" w:cs="Calibri"/>
+          <w:lang w:val="en-US"/>
+        </w:rPr>
+      </w:pPr>
+    </w:p>
+    <w:p>
+      <w:pPr>
+        <w:spacing w:after="0" w:line="240" w:lineRule="auto"/>
+        <w:rPr>
+          <w:rFonts w:ascii="Calibri" w:eastAsia="Times New Roman" w:hAnsi="Calibri" w:cs="Calibri"/>
+          <w:lang w:val="en-US"/>
+        </w:rPr>
+      </w:pPr>
+      <w:r>
+        <w:rPr>
+          <w:rFonts w:ascii="Calibri" w:eastAsia="Times New Roman" w:hAnsi="Calibri" w:cs="Calibri"/>
+          <w:lang w:val="en-US"/>
+        </w:rPr>
+        <w:t>/*Making field invisible*/</w:t>
+      </w:r>
+    </w:p>
+    <w:p>
+      <w:pPr>
+        <w:spacing w:after="0" w:line="240" w:lineRule="auto"/>
+        <w:rPr>
+          <w:rFonts w:ascii="Calibri" w:eastAsia="Times New Roman" w:hAnsi="Calibri" w:cs="Calibri"/>
+          <w:lang w:val="en-US"/>
+        </w:rPr>
+      </w:pPr>
+      <w:r>
+        <w:rPr>
+          <w:rFonts w:ascii="Calibri" w:eastAsia="Times New Roman" w:hAnsi="Calibri" w:cs="Calibri"/>
+          <w:lang w:val="en-US"/>
+        </w:rPr>
+        <w:t>function field6</w:t>
+      </w:r>
+      <w:proofErr w:type="gramStart"/>
+      <w:r>
+        <w:rPr>
+          <w:rFonts w:ascii="Calibri" w:eastAsia="Times New Roman" w:hAnsi="Calibri" w:cs="Calibri"/>
+          <w:lang w:val="en-US"/>
+        </w:rPr>
+        <w:t>BeforeData(</w:t>
+      </w:r>
+      <w:proofErr w:type="gramEnd"/>
+      <w:r>
+        <w:rPr>
+          <w:rFonts w:ascii="Calibri" w:eastAsia="Times New Roman" w:hAnsi="Calibri" w:cs="Calibri"/>
+          <w:lang w:val="en-US"/>
+        </w:rPr>
+        <w:t>)</w:t>
+      </w:r>
+    </w:p>
+    <w:p>
+      <w:pPr>
+        <w:spacing w:after="0" w:line="240" w:lineRule="auto"/>
+        <w:rPr>
+          <w:rFonts w:ascii="Calibri" w:eastAsia="Times New Roman" w:hAnsi="Calibri" w:cs="Calibri"/>
+          <w:lang w:val="en-US"/>
+        </w:rPr>
+      </w:pPr>
+      <w:r>
+        <w:rPr>
+          <w:rFonts w:ascii="Calibri" w:eastAsia="Times New Roman" w:hAnsi="Calibri" w:cs="Calibri"/>
+          <w:lang w:val="en-US"/>
+        </w:rPr>
+        <w:t>{</w:t>
+      </w:r>
+    </w:p>
+    <w:p>
+      <w:pPr>
+        <w:spacing w:after="0" w:line="240" w:lineRule="auto"/>
+        <w:rPr>
+          <w:rFonts w:ascii="Calibri" w:eastAsia="Times New Roman" w:hAnsi="Calibri" w:cs="Calibri"/>
+          <w:lang w:val="en-US"/>
+        </w:rPr>
+      </w:pPr>
+      <w:r>
+        <w:rPr>
+          <w:rFonts w:ascii="Calibri" w:eastAsia="Times New Roman" w:hAnsi="Calibri" w:cs="Calibri"/>
+          <w:lang w:val="en-US"/>
+        </w:rPr>
+        <w:t xml:space="preserve">   </w:t>
+      </w:r>
+      <w:r>
+        <w:rPr>
+          <w:rFonts w:ascii="Calibri" w:eastAsia="Times New Roman" w:hAnsi="Calibri" w:cs="Calibri"/>
+          <w:lang w:val="en-US"/>
+        </w:rPr>
+        <w:t>field6.visible = false;</w:t>
+      </w:r>
+    </w:p>
+    <w:p>
+      <w:pPr>
+        <w:rPr>
+          <w:rFonts w:ascii="Calibri" w:hAnsi="Calibri" w:cs="Calibri"/>
+          <w:lang w:val="en-US"/>
+        </w:rPr>
+      </w:pPr>
+      <w:r>
+        <w:rPr>
+          <w:rFonts w:ascii="Calibri" w:eastAsia="Times New Roman" w:hAnsi="Calibri" w:cs="Calibri"/>
+          <w:lang w:val="en-US"/>
+        </w:rPr>
+        <w:t>}</w:t>
+      </w:r>
+    </w:p>
+    <w:p>
+      <w:pPr>
+        <w:rPr>
+          <w:lang w:val="en-US"/>
+        </w:rPr>
+      </w:pPr>
+    </w:p>
+    <w:p>
+      <w:pPr>
+        <w:rPr>
+          <w:lang w:val="en-US"/>
+        </w:rPr>
+      </w:pPr>
+    </w:p>
+    <w:p>
+      <w:pPr>
+        <w:rPr>
+          <w:lang w:val="en-US"/>
+        </w:rPr>
+      </w:pPr>
+    </w:p>
+    <w:p>
+      <w:pPr>
+        <w:rPr>
+          <w:lang w:val="en-US"/>
+        </w:rPr>
+      </w:pPr>
+    </w:p>
+    <w:p>
+      <w:pPr>
+        <w:rPr>
+          <w:lang w:val="en-US"/>
+        </w:rPr>
+      </w:pPr>
+    </w:p>
+    <w:p>
+      <w:pPr>
+        <w:rPr>
+          <w:lang w:val="en-US"/>
+        </w:rPr>
+      </w:pPr>
+    </w:p>
+    <w:p>
+      <w:pPr>
+        <w:rPr>
+          <w:lang w:val="en-US"/>
+        </w:rPr>
+      </w:pPr>
+    </w:p>
+    <w:p>
+      <w:pPr>
+        <w:rPr>
+          <w:lang w:val="en-US"/>
+        </w:rPr>
+      </w:pPr>
+    </w:p>
+    <w:p>
+      <w:pPr>
+        <w:rPr>
+          <w:lang w:val="en-US"/>
+        </w:rPr>
+      </w:pPr>
+    </w:p>
+    <w:p>
+      <w:pPr>
+        <w:rPr>
+          <w:lang w:val="en-US"/>
+        </w:rPr>
+      </w:pPr>
+    </w:p>
+    <w:p>
+      <w:pPr>
+        <w:rPr>
+          <w:lang w:val="en-US"/>
+        </w:rPr>
+      </w:pPr>
+    </w:p>
+    <w:p>
+      <w:pPr>
+        <w:rPr>
+          <w:lang w:val="en-US"/>
+        </w:rPr>
+      </w:pPr>
+    </w:p>
+    <w:p>
+      <w:pPr>
+        <w:rPr>
+          <w:lang w:val="en-US"/>
+        </w:rPr>
+      </w:pPr>
+    </w:p>
+    <w:p>
+      <w:pPr>
+        <w:rPr>
+          <w:lang w:val="en-US"/>
+        </w:rPr>
+      </w:pPr>
+    </w:p>
+    <w:p>
+      <w:pPr>
+        <w:rPr>
+          <w:lang w:val="en-US"/>
+        </w:rPr>
+      </w:pPr>
+    </w:p>
+    <w:p>
+      <w:pPr>
+        <w:rPr>
+          <w:lang w:val="en-US"/>
+        </w:rPr>
+      </w:pPr>
+    </w:p>
+    <w:p>
+      <w:pPr>
+        <w:rPr>
+          <w:lang w:val="en-US"/>
+        </w:rPr>
+      </w:pPr>
+    </w:p>
+    <w:p>
+      <w:pPr>
+        <w:rPr>
+          <w:lang w:val="en-US"/>
+        </w:rPr>
+      </w:pPr>
+    </w:p>
+    <w:p>
+      <w:pPr>
+        <w:rPr>
+          <w:lang w:val="en-US"/>
+        </w:rPr>
+      </w:pPr>
+    </w:p>
+    <w:p>
+      <w:pPr>
+        <w:rPr>
+          <w:lang w:val="en-US"/>
+        </w:rPr>
+      </w:pPr>
+    </w:p>
+    <w:p>
+      <w:pPr>
+        <w:rPr>
+          <w:lang w:val="en-US"/>
+        </w:rPr>
+      </w:pPr>
+    </w:p>
+    <w:p>
+      <w:pPr>
+        <w:rPr>
+          <w:lang w:val="en-US"/>
+        </w:rPr>
+      </w:pPr>
+    </w:p>
+    <w:p>
+      <w:pPr>
+        <w:rPr>
+          <w:lang w:val="en-US"/>
+        </w:rPr>
+      </w:pPr>
+    </w:p>
+    <w:p>
+      <w:pPr>
+        <w:rPr>
+          <w:b/>
+          <w:sz w:val="28"/>
+          <w:szCs w:val="28"/>
+          <w:lang w:val="en-US"/>
+        </w:rPr>
+      </w:pPr>
+      <w:bookmarkStart w:id="0" w:name="_GoBack"/>
+      <w:bookmarkEnd w:id="0"/>
+      <w:r>
+        <w:rPr>
+          <w:b/>
+          <w:sz w:val="28"/>
+          <w:szCs w:val="28"/>
+          <w:lang w:val="en-US"/>
+        </w:rPr>
+        <w:lastRenderedPageBreak/>
         <w:t>Plugins</w:t>
       </w:r>
     </w:p>
@@ -5912,16 +8826,8 @@
         <w:rPr>
           <w:lang w:val="en-US"/>
         </w:rPr>
-        <w:t xml:space="preserve"> </w:t>
-      </w:r>
-      <w:bookmarkStart w:id="0" w:name="_GoBack"/>
-      <w:r>
-        <w:rPr>
-          <w:lang w:val="en-US"/>
-        </w:rPr>
-        <w:t>Possible to define should plugin execute some function before report preview or not.</w:t>
-      </w:r>
-      <w:bookmarkEnd w:id="0"/>
+        <w:t xml:space="preserve"> Possible to define should plugin execute some function before report preview or not.</w:t>
+      </w:r>
     </w:p>
     <w:p>
       <w:pPr>
@@ -9374,7 +12280,7 @@
     <w:lsdException w:name="E-mail Signature" w:semiHidden="1" w:unhideWhenUsed="1"/>
     <w:lsdException w:name="HTML Top of Form" w:semiHidden="1" w:unhideWhenUsed="1"/>
     <w:lsdException w:name="HTML Bottom of Form" w:semiHidden="1" w:unhideWhenUsed="1"/>
-    <w:lsdException w:name="Normal (Web)" w:semiHidden="1" w:uiPriority="0" w:unhideWhenUsed="1"/>
+    <w:lsdException w:name="Normal (Web)" w:semiHidden="1" w:unhideWhenUsed="1"/>
     <w:lsdException w:name="HTML Acronym" w:semiHidden="1" w:unhideWhenUsed="1"/>
     <w:lsdException w:name="HTML Address" w:semiHidden="1" w:unhideWhenUsed="1"/>
     <w:lsdException w:name="HTML Cite" w:semiHidden="1" w:unhideWhenUsed="1"/>
@@ -9716,6 +12622,7 @@
   <w:style w:type="paragraph" w:styleId="a5">
     <w:name w:val="Normal (Web)"/>
     <w:basedOn w:val="a"/>
+    <w:uiPriority w:val="99"/>
     <w:rsid w:val="000E66D8"/>
     <w:pPr>
       <w:spacing w:before="100" w:beforeAutospacing="1" w:after="100" w:afterAutospacing="1" w:line="240" w:lineRule="auto"/>
@@ -10074,7 +12981,7 @@
 </file>
 
 <file path=customXml/itemProps1.xml><?xml version="1.0" encoding="utf-8"?>
-<ds:datastoreItem xmlns:ds="http://schemas.openxmlformats.org/officeDocument/2006/customXml" ds:itemID="{607793E7-A40D-4698-9CFC-75811DDAA4A3}">
+<ds:datastoreItem xmlns:ds="http://schemas.openxmlformats.org/officeDocument/2006/customXml" ds:itemID="{44FF7803-D2D7-4D02-98B3-4AB96BBF8213}">
   <ds:schemaRefs>
     <ds:schemaRef ds:uri="http://schemas.openxmlformats.org/officeDocument/2006/bibliography"/>
   </ds:schemaRefs>

</xml_diff>